<commit_message>
lab2-3 and lecture 2 have been added
</commit_message>
<xml_diff>
--- a/lab1/lab1.docx
+++ b/lab1/lab1.docx
@@ -123,6 +123,7 @@
           <w:szCs w:val="32"/>
         </w:rPr>
       </w:pPr>
+      <w:proofErr w:type="gramStart"/>
       <w:r>
         <w:rPr>
           <w:rFonts w:ascii="Arial" w:hAnsi="Arial" w:cs="Arial"/>
@@ -130,8 +131,9 @@
           <w:sz w:val="32"/>
           <w:szCs w:val="32"/>
         </w:rPr>
-        <w:t>Лабораторная №1</w:t>
-      </w:r>
+        <w:t>Лабораторная</w:t>
+      </w:r>
+      <w:proofErr w:type="gramEnd"/>
       <w:r>
         <w:rPr>
           <w:rFonts w:ascii="Arial" w:hAnsi="Arial" w:cs="Arial"/>
@@ -139,8 +141,7 @@
           <w:sz w:val="32"/>
           <w:szCs w:val="32"/>
         </w:rPr>
-        <w:br/>
-        <w:t xml:space="preserve">Таблицы параметров в </w:t>
+        <w:t xml:space="preserve"> №1</w:t>
       </w:r>
       <w:r>
         <w:rPr>
@@ -149,8 +150,20 @@
           <w:sz w:val="32"/>
           <w:szCs w:val="32"/>
         </w:rPr>
+        <w:br/>
+        <w:t xml:space="preserve">Таблицы параметров в </w:t>
+      </w:r>
+      <w:proofErr w:type="spellStart"/>
+      <w:r>
+        <w:rPr>
+          <w:rFonts w:ascii="Arial" w:hAnsi="Arial" w:cs="Arial"/>
+          <w:b/>
+          <w:sz w:val="32"/>
+          <w:szCs w:val="32"/>
+        </w:rPr>
         <w:t>SolidWorks</w:t>
       </w:r>
+      <w:proofErr w:type="spellEnd"/>
     </w:p>
     <w:p>
       <w:pPr>
@@ -249,8 +262,18 @@
           <w:sz w:val="24"/>
           <w:szCs w:val="24"/>
         </w:rPr>
-        <w:t>Таблица параметров позволяет создавать несколько конфигураций деталей или сборок путем задания параметров во встроенной таблице Microsoft Excel.</w:t>
-      </w:r>
+        <w:t xml:space="preserve">Таблица параметров позволяет создавать несколько конфигураций деталей или сборок путем задания параметров во встроенной таблице </w:t>
+      </w:r>
+      <w:proofErr w:type="spellStart"/>
+      <w:r>
+        <w:rPr>
+          <w:rFonts w:cs="Times New Roman"/>
+          <w:sz w:val="24"/>
+          <w:szCs w:val="24"/>
+        </w:rPr>
+        <w:t>Microsoft</w:t>
+      </w:r>
+      <w:proofErr w:type="spellEnd"/>
       <w:r>
         <w:rPr>
           <w:rFonts w:cs="Times New Roman"/>
@@ -259,13 +282,23 @@
         </w:rPr>
         <w:t xml:space="preserve"> </w:t>
       </w:r>
-      <w:r>
-        <w:rPr>
-          <w:rFonts w:cs="Times New Roman"/>
-          <w:sz w:val="24"/>
-          <w:szCs w:val="24"/>
-        </w:rPr>
-        <w:t>Таблица параметров сохраняется в документе модели, и при этом у нее отсутствует связь с исходным файлом Excel. Вносимые в модель изменения не отражаются в исходном файле Excel. Однако, если необходимо, можно связать документ модели с файлом Excel.</w:t>
+      <w:proofErr w:type="spellStart"/>
+      <w:r>
+        <w:rPr>
+          <w:rFonts w:cs="Times New Roman"/>
+          <w:sz w:val="24"/>
+          <w:szCs w:val="24"/>
+        </w:rPr>
+        <w:t>Excel</w:t>
+      </w:r>
+      <w:proofErr w:type="spellEnd"/>
+      <w:r>
+        <w:rPr>
+          <w:rFonts w:cs="Times New Roman"/>
+          <w:sz w:val="24"/>
+          <w:szCs w:val="24"/>
+        </w:rPr>
+        <w:t>.</w:t>
       </w:r>
       <w:r>
         <w:rPr>
@@ -281,7 +314,113 @@
           <w:sz w:val="24"/>
           <w:szCs w:val="24"/>
         </w:rPr>
-        <w:t>Для использования таблиц параметров потребуется программа Microsoft Excel.</w:t>
+        <w:t xml:space="preserve">Таблица параметров сохраняется в документе модели, и при этом у нее отсутствует связь с исходным файлом </w:t>
+      </w:r>
+      <w:proofErr w:type="spellStart"/>
+      <w:r>
+        <w:rPr>
+          <w:rFonts w:cs="Times New Roman"/>
+          <w:sz w:val="24"/>
+          <w:szCs w:val="24"/>
+        </w:rPr>
+        <w:t>Excel</w:t>
+      </w:r>
+      <w:proofErr w:type="spellEnd"/>
+      <w:r>
+        <w:rPr>
+          <w:rFonts w:cs="Times New Roman"/>
+          <w:sz w:val="24"/>
+          <w:szCs w:val="24"/>
+        </w:rPr>
+        <w:t xml:space="preserve">. Вносимые в модель изменения не отражаются в исходном файле </w:t>
+      </w:r>
+      <w:proofErr w:type="spellStart"/>
+      <w:r>
+        <w:rPr>
+          <w:rFonts w:cs="Times New Roman"/>
+          <w:sz w:val="24"/>
+          <w:szCs w:val="24"/>
+        </w:rPr>
+        <w:t>Excel</w:t>
+      </w:r>
+      <w:proofErr w:type="spellEnd"/>
+      <w:r>
+        <w:rPr>
+          <w:rFonts w:cs="Times New Roman"/>
+          <w:sz w:val="24"/>
+          <w:szCs w:val="24"/>
+        </w:rPr>
+        <w:t xml:space="preserve">. Однако, если необходимо, можно связать документ модели с файлом </w:t>
+      </w:r>
+      <w:proofErr w:type="spellStart"/>
+      <w:r>
+        <w:rPr>
+          <w:rFonts w:cs="Times New Roman"/>
+          <w:sz w:val="24"/>
+          <w:szCs w:val="24"/>
+        </w:rPr>
+        <w:t>Excel</w:t>
+      </w:r>
+      <w:proofErr w:type="spellEnd"/>
+      <w:r>
+        <w:rPr>
+          <w:rFonts w:cs="Times New Roman"/>
+          <w:sz w:val="24"/>
+          <w:szCs w:val="24"/>
+        </w:rPr>
+        <w:t>.</w:t>
+      </w:r>
+      <w:r>
+        <w:rPr>
+          <w:rFonts w:cs="Times New Roman"/>
+          <w:sz w:val="24"/>
+          <w:szCs w:val="24"/>
+        </w:rPr>
+        <w:t xml:space="preserve"> </w:t>
+      </w:r>
+      <w:r>
+        <w:rPr>
+          <w:rFonts w:cs="Times New Roman"/>
+          <w:sz w:val="24"/>
+          <w:szCs w:val="24"/>
+        </w:rPr>
+        <w:t xml:space="preserve">Для использования таблиц параметров потребуется программа </w:t>
+      </w:r>
+      <w:proofErr w:type="spellStart"/>
+      <w:r>
+        <w:rPr>
+          <w:rFonts w:cs="Times New Roman"/>
+          <w:sz w:val="24"/>
+          <w:szCs w:val="24"/>
+        </w:rPr>
+        <w:t>Microsoft</w:t>
+      </w:r>
+      <w:proofErr w:type="spellEnd"/>
+      <w:r>
+        <w:rPr>
+          <w:rFonts w:cs="Times New Roman"/>
+          <w:sz w:val="24"/>
+          <w:szCs w:val="24"/>
+        </w:rPr>
+        <w:t xml:space="preserve"> </w:t>
+      </w:r>
+      <w:proofErr w:type="spellStart"/>
+      <w:r>
+        <w:rPr>
+          <w:rFonts w:cs="Times New Roman"/>
+          <w:sz w:val="24"/>
+          <w:szCs w:val="24"/>
+        </w:rPr>
+        <w:t>Excel</w:t>
+      </w:r>
+      <w:proofErr w:type="spellEnd"/>
+      <w:r>
+        <w:rPr>
+          <w:rFonts w:cs="Times New Roman"/>
+          <w:sz w:val="24"/>
+          <w:szCs w:val="24"/>
+        </w:rPr>
+        <w:t>.</w:t>
       </w:r>
     </w:p>
     <w:p>
@@ -619,21 +758,23 @@
         </w:rPr>
         <w:t xml:space="preserve">в </w:t>
       </w:r>
-      <w:r>
-        <w:rPr>
-          <w:rFonts w:cs="Times New Roman"/>
-          <w:sz w:val="24"/>
-          <w:szCs w:val="24"/>
-        </w:rPr>
-        <w:t xml:space="preserve">SolidWorks </w:t>
-      </w:r>
-      <w:r>
-        <w:rPr>
-          <w:rFonts w:cs="Times New Roman"/>
-          <w:sz w:val="24"/>
-          <w:szCs w:val="24"/>
-        </w:rPr>
-        <w:t>встав</w:t>
+      <w:proofErr w:type="spellStart"/>
+      <w:r>
+        <w:rPr>
+          <w:rFonts w:cs="Times New Roman"/>
+          <w:sz w:val="24"/>
+          <w:szCs w:val="24"/>
+        </w:rPr>
+        <w:t>SolidWorks</w:t>
+      </w:r>
+      <w:proofErr w:type="spellEnd"/>
+      <w:r>
+        <w:rPr>
+          <w:rFonts w:cs="Times New Roman"/>
+          <w:sz w:val="24"/>
+          <w:szCs w:val="24"/>
+        </w:rPr>
+        <w:t xml:space="preserve"> встав</w:t>
       </w:r>
       <w:r>
         <w:rPr>
@@ -685,7 +826,7 @@
           <w:lang w:eastAsia="ru-RU"/>
         </w:rPr>
         <w:drawing>
-          <wp:inline distT="0" distB="0" distL="0" distR="0" wp14:anchorId="7DD68825" wp14:editId="2A31F4B2">
+          <wp:inline distT="0" distB="0" distL="0" distR="0" wp14:anchorId="7354B6A3" wp14:editId="13EF8DE5">
             <wp:extent cx="190500" cy="190500"/>
             <wp:effectExtent l="0" t="0" r="0" b="0"/>
             <wp:docPr id="3" name="Рисунок 3" descr="http://help.solidworks.com/2016/russian/SolidWorks/sldworks/zlt1450446843876.image"/>
@@ -787,7 +928,25 @@
           <w:sz w:val="24"/>
           <w:szCs w:val="24"/>
         </w:rPr>
-        <w:t xml:space="preserve">) или Вставить &gt; </w:t>
+        <w:t>) или</w:t>
+      </w:r>
+      <w:proofErr w:type="gramStart"/>
+      <w:r>
+        <w:rPr>
+          <w:rFonts w:cs="Times New Roman"/>
+          <w:sz w:val="24"/>
+          <w:szCs w:val="24"/>
+        </w:rPr>
+        <w:t xml:space="preserve"> В</w:t>
+      </w:r>
+      <w:proofErr w:type="gramEnd"/>
+      <w:r>
+        <w:rPr>
+          <w:rFonts w:cs="Times New Roman"/>
+          <w:sz w:val="24"/>
+          <w:szCs w:val="24"/>
+        </w:rPr>
+        <w:t xml:space="preserve">ставить &gt; </w:t>
       </w:r>
       <w:r>
         <w:rPr>
@@ -803,23 +962,7 @@
           <w:sz w:val="24"/>
           <w:szCs w:val="24"/>
         </w:rPr>
-        <w:t xml:space="preserve">аблицы </w:t>
-      </w:r>
-      <w:r>
-        <w:rPr>
-          <w:rFonts w:cs="Times New Roman"/>
-          <w:sz w:val="24"/>
-          <w:szCs w:val="24"/>
-        </w:rPr>
-        <w:t xml:space="preserve">&gt; </w:t>
-      </w:r>
-      <w:r>
-        <w:rPr>
-          <w:rFonts w:cs="Times New Roman"/>
-          <w:sz w:val="24"/>
-          <w:szCs w:val="24"/>
-        </w:rPr>
-        <w:t>Таблица параметров</w:t>
+        <w:t>аблицы &gt; Таблица параметров</w:t>
       </w:r>
       <w:r>
         <w:rPr>
@@ -855,8 +998,27 @@
           <w:sz w:val="24"/>
           <w:szCs w:val="24"/>
         </w:rPr>
-        <w:t xml:space="preserve">В окне PropertyManager в разделе Источник выберите параметр </w:t>
-      </w:r>
+        <w:t xml:space="preserve">В окне </w:t>
+      </w:r>
+      <w:proofErr w:type="spellStart"/>
+      <w:r>
+        <w:rPr>
+          <w:rFonts w:cs="Times New Roman"/>
+          <w:sz w:val="24"/>
+          <w:szCs w:val="24"/>
+        </w:rPr>
+        <w:t>PropertyManager</w:t>
+      </w:r>
+      <w:proofErr w:type="spellEnd"/>
+      <w:r>
+        <w:rPr>
+          <w:rFonts w:cs="Times New Roman"/>
+          <w:sz w:val="24"/>
+          <w:szCs w:val="24"/>
+        </w:rPr>
+        <w:t xml:space="preserve"> в разделе Источник выберите параметр </w:t>
+      </w:r>
+      <w:proofErr w:type="gramStart"/>
       <w:r>
         <w:rPr>
           <w:rFonts w:cs="Times New Roman"/>
@@ -873,6 +1035,7 @@
         </w:rPr>
         <w:t>вто-создать</w:t>
       </w:r>
+      <w:proofErr w:type="gramEnd"/>
       <w:r>
         <w:rPr>
           <w:rFonts w:cs="Times New Roman"/>
@@ -899,15 +1062,7 @@
           <w:sz w:val="24"/>
           <w:szCs w:val="24"/>
         </w:rPr>
-        <w:t xml:space="preserve">– </w:t>
-      </w:r>
-      <w:r>
-        <w:rPr>
-          <w:rFonts w:cs="Times New Roman"/>
-          <w:sz w:val="24"/>
-          <w:szCs w:val="24"/>
-        </w:rPr>
-        <w:t xml:space="preserve">Установите настройки для параметра </w:t>
+        <w:t xml:space="preserve">– Установите настройки для параметра </w:t>
       </w:r>
       <w:r>
         <w:rPr>
@@ -975,7 +1130,7 @@
           <w:lang w:eastAsia="ru-RU"/>
         </w:rPr>
         <w:drawing>
-          <wp:inline distT="0" distB="0" distL="0" distR="0" wp14:anchorId="598510E0" wp14:editId="60E554C3">
+          <wp:inline distT="0" distB="0" distL="0" distR="0" wp14:anchorId="68233546" wp14:editId="29BFA947">
             <wp:extent cx="190500" cy="190500"/>
             <wp:effectExtent l="0" t="0" r="0" b="0"/>
             <wp:docPr id="4" name="Рисунок 4" descr="http://help.solidworks.com/2016/russian/SolidWorks/sldworks/gik1450372809129.image"/>
@@ -1065,7 +1220,43 @@
           <w:sz w:val="24"/>
           <w:szCs w:val="24"/>
         </w:rPr>
-        <w:t>В окне появится встроенная таблица, а вместо панелей инструментов SolidWorks появятся панели инструментов Excel.</w:t>
+        <w:t xml:space="preserve">В окне появится встроенная таблица, а вместо панелей инструментов </w:t>
+      </w:r>
+      <w:proofErr w:type="spellStart"/>
+      <w:r>
+        <w:rPr>
+          <w:rFonts w:cs="Times New Roman"/>
+          <w:sz w:val="24"/>
+          <w:szCs w:val="24"/>
+        </w:rPr>
+        <w:t>SolidWorks</w:t>
+      </w:r>
+      <w:proofErr w:type="spellEnd"/>
+      <w:r>
+        <w:rPr>
+          <w:rFonts w:cs="Times New Roman"/>
+          <w:sz w:val="24"/>
+          <w:szCs w:val="24"/>
+        </w:rPr>
+        <w:t xml:space="preserve"> появятся панели инструментов </w:t>
+      </w:r>
+      <w:proofErr w:type="spellStart"/>
+      <w:r>
+        <w:rPr>
+          <w:rFonts w:cs="Times New Roman"/>
+          <w:sz w:val="24"/>
+          <w:szCs w:val="24"/>
+        </w:rPr>
+        <w:t>Excel</w:t>
+      </w:r>
+      <w:proofErr w:type="spellEnd"/>
+      <w:r>
+        <w:rPr>
+          <w:rFonts w:cs="Times New Roman"/>
+          <w:sz w:val="24"/>
+          <w:szCs w:val="24"/>
+        </w:rPr>
+        <w:t>.</w:t>
       </w:r>
     </w:p>
     <w:p>
@@ -1087,6 +1278,7 @@
         </w:rPr>
         <w:t xml:space="preserve">Ячейка A1 определяет таблицу как Таблица параметров для: </w:t>
       </w:r>
+      <w:proofErr w:type="spellStart"/>
       <w:r>
         <w:rPr>
           <w:rFonts w:cs="Times New Roman"/>
@@ -1096,6 +1288,8 @@
         </w:rPr>
         <w:t>имя_модели</w:t>
       </w:r>
+      <w:proofErr w:type="spellEnd"/>
+      <w:proofErr w:type="gramStart"/>
       <w:r>
         <w:rPr>
           <w:rFonts w:cs="Times New Roman"/>
@@ -1104,6 +1298,7 @@
         </w:rPr>
         <w:t xml:space="preserve"> .</w:t>
       </w:r>
+      <w:proofErr w:type="gramEnd"/>
     </w:p>
     <w:p>
       <w:pPr>
@@ -1142,7 +1337,43 @@
           <w:sz w:val="24"/>
           <w:szCs w:val="24"/>
         </w:rPr>
-        <w:t xml:space="preserve">Подробнее о всех параметрах, которые можно использовать в талицах параметров читайте </w:t>
+        <w:t xml:space="preserve">Подробнее </w:t>
+      </w:r>
+      <w:proofErr w:type="gramStart"/>
+      <w:r>
+        <w:rPr>
+          <w:rFonts w:cs="Times New Roman"/>
+          <w:sz w:val="24"/>
+          <w:szCs w:val="24"/>
+        </w:rPr>
+        <w:t>о</w:t>
+      </w:r>
+      <w:proofErr w:type="gramEnd"/>
+      <w:r>
+        <w:rPr>
+          <w:rFonts w:cs="Times New Roman"/>
+          <w:sz w:val="24"/>
+          <w:szCs w:val="24"/>
+        </w:rPr>
+        <w:t xml:space="preserve"> всех параметрах, которые можно использовать в </w:t>
+      </w:r>
+      <w:proofErr w:type="spellStart"/>
+      <w:r>
+        <w:rPr>
+          <w:rFonts w:cs="Times New Roman"/>
+          <w:sz w:val="24"/>
+          <w:szCs w:val="24"/>
+        </w:rPr>
+        <w:t>талицах</w:t>
+      </w:r>
+      <w:proofErr w:type="spellEnd"/>
+      <w:r>
+        <w:rPr>
+          <w:rFonts w:cs="Times New Roman"/>
+          <w:sz w:val="24"/>
+          <w:szCs w:val="24"/>
+        </w:rPr>
+        <w:t xml:space="preserve"> параметров читайте </w:t>
       </w:r>
       <w:hyperlink r:id="rId8" w:history="1">
         <w:r>
@@ -1163,6 +1394,7 @@
         <w:jc w:val="both"/>
         <w:rPr>
           <w:rFonts w:cs="Times New Roman"/>
+          <w:b/>
           <w:sz w:val="24"/>
           <w:szCs w:val="24"/>
         </w:rPr>
@@ -1182,7 +1414,27 @@
           <w:sz w:val="24"/>
           <w:szCs w:val="24"/>
         </w:rPr>
-        <w:t>$configuration@имя_компонента&lt;экземпляр&gt;</w:t>
+        <w:t>$</w:t>
+      </w:r>
+      <w:proofErr w:type="spellStart"/>
+      <w:r>
+        <w:rPr>
+          <w:rFonts w:cs="Times New Roman"/>
+          <w:b/>
+          <w:sz w:val="24"/>
+          <w:szCs w:val="24"/>
+        </w:rPr>
+        <w:t>configuration@имя_компонента</w:t>
+      </w:r>
+      <w:proofErr w:type="spellEnd"/>
+      <w:r>
+        <w:rPr>
+          <w:rFonts w:cs="Times New Roman"/>
+          <w:b/>
+          <w:sz w:val="24"/>
+          <w:szCs w:val="24"/>
+        </w:rPr>
+        <w:t>&lt;экземпляр&gt;</w:t>
       </w:r>
       <w:r>
         <w:rPr>
@@ -1201,105 +1453,2363 @@
         <w:jc w:val="both"/>
         <w:rPr>
           <w:rFonts w:cs="Times New Roman"/>
-          <w:b/>
           <w:sz w:val="24"/>
           <w:szCs w:val="24"/>
         </w:rPr>
       </w:pPr>
-      <w:r>
-        <w:rPr>
-          <w:rFonts w:cs="Times New Roman"/>
-          <w:b/>
-          <w:sz w:val="24"/>
-          <w:szCs w:val="24"/>
+    </w:p>
+    <w:p>
+      <w:pPr>
+        <w:spacing w:line="240" w:lineRule="auto"/>
+        <w:ind w:firstLine="680"/>
+        <w:jc w:val="both"/>
+        <w:rPr>
+          <w:rFonts w:eastAsia="Times New Roman" w:cs="Times New Roman"/>
+          <w:sz w:val="24"/>
+          <w:szCs w:val="24"/>
+          <w:lang w:eastAsia="ru-RU"/>
+        </w:rPr>
+      </w:pPr>
+      <w:r>
+        <w:rPr>
+          <w:rFonts w:eastAsia="Times New Roman" w:cs="Times New Roman"/>
+          <w:sz w:val="24"/>
+          <w:szCs w:val="24"/>
+          <w:lang w:eastAsia="ru-RU"/>
         </w:rPr>
         <w:lastRenderedPageBreak/>
-        <w:t>Задание</w:t>
-      </w:r>
-      <w:r>
-        <w:rPr>
-          <w:rFonts w:cs="Times New Roman"/>
-          <w:b/>
-          <w:sz w:val="24"/>
-          <w:szCs w:val="24"/>
-        </w:rPr>
-        <w:t xml:space="preserve">. </w:t>
-      </w:r>
-      <w:r>
-        <w:rPr>
-          <w:rFonts w:cs="Times New Roman"/>
-          <w:sz w:val="24"/>
-          <w:szCs w:val="24"/>
-        </w:rPr>
-        <w:t xml:space="preserve">Создать модель </w:t>
-      </w:r>
-      <w:r>
-        <w:rPr>
-          <w:rFonts w:cs="Times New Roman"/>
-          <w:sz w:val="24"/>
-          <w:szCs w:val="24"/>
-        </w:rPr>
-        <w:t xml:space="preserve">кардридера, максимально приближенную к </w:t>
-      </w:r>
-      <w:r>
-        <w:rPr>
-          <w:rFonts w:cs="Times New Roman"/>
-          <w:sz w:val="24"/>
-          <w:szCs w:val="24"/>
-        </w:rPr>
-        <w:t xml:space="preserve">той, что </w:t>
-      </w:r>
-      <w:r>
-        <w:rPr>
-          <w:rFonts w:cs="Times New Roman"/>
-          <w:sz w:val="24"/>
-          <w:szCs w:val="24"/>
-        </w:rPr>
-        <w:t>показан</w:t>
-      </w:r>
-      <w:r>
-        <w:rPr>
-          <w:rFonts w:cs="Times New Roman"/>
-          <w:sz w:val="24"/>
-          <w:szCs w:val="24"/>
-        </w:rPr>
-        <w:t>а</w:t>
-      </w:r>
-      <w:r>
-        <w:rPr>
-          <w:rFonts w:cs="Times New Roman"/>
-          <w:sz w:val="24"/>
-          <w:szCs w:val="24"/>
-        </w:rPr>
-        <w:t xml:space="preserve"> на рисунке 1.</w:t>
-      </w:r>
-      <w:r>
-        <w:rPr>
-          <w:rFonts w:cs="Times New Roman"/>
-          <w:sz w:val="24"/>
-          <w:szCs w:val="24"/>
-        </w:rPr>
-        <w:t xml:space="preserve"> Модель выполнить в виде сборки. Модель должна содержать конфигурации для карт из таблицы 1, согласно варианту. </w:t>
+        <w:t xml:space="preserve">В таблице 1 приведен перечень зарезервированных </w:t>
+      </w:r>
+      <w:proofErr w:type="spellStart"/>
+      <w:r>
+        <w:rPr>
+          <w:rFonts w:eastAsia="Times New Roman" w:cs="Times New Roman"/>
+          <w:sz w:val="24"/>
+          <w:szCs w:val="24"/>
+          <w:lang w:eastAsia="ru-RU"/>
+        </w:rPr>
+        <w:t>SolidWorks</w:t>
+      </w:r>
+      <w:proofErr w:type="spellEnd"/>
+      <w:r>
+        <w:rPr>
+          <w:rFonts w:eastAsia="Times New Roman" w:cs="Times New Roman"/>
+          <w:sz w:val="24"/>
+          <w:szCs w:val="24"/>
+          <w:lang w:eastAsia="ru-RU"/>
+        </w:rPr>
+        <w:t xml:space="preserve"> названий параметров (все названия русифицированы и нечувствительны к регистру).</w:t>
+      </w:r>
+    </w:p>
+    <w:p>
+      <w:pPr>
+        <w:spacing w:line="240" w:lineRule="auto"/>
+        <w:ind w:firstLine="680"/>
+        <w:jc w:val="both"/>
+        <w:rPr>
+          <w:rFonts w:eastAsia="Times New Roman" w:cs="Times New Roman"/>
+          <w:sz w:val="24"/>
+          <w:szCs w:val="24"/>
+          <w:lang w:eastAsia="ru-RU"/>
+        </w:rPr>
+      </w:pPr>
+    </w:p>
+    <w:p>
+      <w:pPr>
+        <w:spacing w:line="240" w:lineRule="auto"/>
+        <w:ind w:firstLine="680"/>
+        <w:jc w:val="both"/>
+        <w:rPr>
+          <w:rFonts w:eastAsia="Times New Roman" w:cs="Times New Roman"/>
+          <w:sz w:val="24"/>
+          <w:szCs w:val="24"/>
+          <w:lang w:eastAsia="ru-RU"/>
+        </w:rPr>
+      </w:pPr>
+      <w:r>
+        <w:rPr>
+          <w:rFonts w:eastAsia="Times New Roman" w:cs="Times New Roman"/>
+          <w:sz w:val="24"/>
+          <w:szCs w:val="24"/>
+          <w:lang w:eastAsia="ru-RU"/>
+        </w:rPr>
+        <w:t xml:space="preserve">Таблица 1 — перечень зарезервированных параметров </w:t>
+      </w:r>
+    </w:p>
+    <w:tbl>
+      <w:tblPr>
+        <w:tblW w:w="9615" w:type="dxa"/>
+        <w:tblCellSpacing w:w="0" w:type="dxa"/>
+        <w:tblCellMar>
+          <w:top w:w="30" w:type="dxa"/>
+          <w:left w:w="30" w:type="dxa"/>
+          <w:bottom w:w="30" w:type="dxa"/>
+          <w:right w:w="30" w:type="dxa"/>
+        </w:tblCellMar>
+        <w:tblLook w:val="04A0" w:firstRow="1" w:lastRow="0" w:firstColumn="1" w:lastColumn="0" w:noHBand="0" w:noVBand="1"/>
+      </w:tblPr>
+      <w:tblGrid>
+        <w:gridCol w:w="5104"/>
+        <w:gridCol w:w="4511"/>
+      </w:tblGrid>
+      <w:tr>
+        <w:trPr>
+          <w:trHeight w:val="225"/>
+          <w:tblCellSpacing w:w="0" w:type="dxa"/>
+        </w:trPr>
+        <w:tc>
+          <w:tcPr>
+            <w:tcW w:w="5040" w:type="dxa"/>
+            <w:tcBorders>
+              <w:top w:val="single" w:sz="6" w:space="0" w:color="000000"/>
+              <w:left w:val="nil"/>
+              <w:bottom w:val="single" w:sz="6" w:space="0" w:color="000000"/>
+              <w:right w:val="nil"/>
+            </w:tcBorders>
+            <w:tcMar>
+              <w:top w:w="28" w:type="dxa"/>
+              <w:left w:w="0" w:type="dxa"/>
+              <w:bottom w:w="28" w:type="dxa"/>
+              <w:right w:w="0" w:type="dxa"/>
+            </w:tcMar>
+            <w:vAlign w:val="center"/>
+            <w:hideMark/>
+          </w:tcPr>
+          <w:p>
+            <w:pPr>
+              <w:spacing w:line="225" w:lineRule="atLeast"/>
+              <w:jc w:val="both"/>
+              <w:rPr>
+                <w:rFonts w:eastAsia="Times New Roman" w:cs="Times New Roman"/>
+                <w:sz w:val="24"/>
+                <w:szCs w:val="24"/>
+                <w:lang w:eastAsia="ru-RU"/>
+              </w:rPr>
+            </w:pPr>
+            <w:r>
+              <w:rPr>
+                <w:rFonts w:eastAsia="Times New Roman" w:cs="Times New Roman"/>
+                <w:b/>
+                <w:bCs/>
+                <w:sz w:val="24"/>
+                <w:szCs w:val="24"/>
+                <w:lang w:eastAsia="ru-RU"/>
+              </w:rPr>
+              <w:t>Параметр </w:t>
+            </w:r>
+          </w:p>
+        </w:tc>
+        <w:tc>
+          <w:tcPr>
+            <w:tcW w:w="4455" w:type="dxa"/>
+            <w:tcBorders>
+              <w:top w:val="single" w:sz="6" w:space="0" w:color="000000"/>
+              <w:left w:val="nil"/>
+              <w:bottom w:val="single" w:sz="6" w:space="0" w:color="000000"/>
+              <w:right w:val="nil"/>
+            </w:tcBorders>
+            <w:tcMar>
+              <w:top w:w="28" w:type="dxa"/>
+              <w:left w:w="0" w:type="dxa"/>
+              <w:bottom w:w="28" w:type="dxa"/>
+              <w:right w:w="0" w:type="dxa"/>
+            </w:tcMar>
+            <w:vAlign w:val="center"/>
+            <w:hideMark/>
+          </w:tcPr>
+          <w:p>
+            <w:pPr>
+              <w:spacing w:line="240" w:lineRule="auto"/>
+              <w:ind w:hanging="1"/>
+              <w:jc w:val="both"/>
+              <w:rPr>
+                <w:rFonts w:eastAsia="Times New Roman" w:cs="Times New Roman"/>
+                <w:sz w:val="24"/>
+                <w:szCs w:val="24"/>
+                <w:lang w:eastAsia="ru-RU"/>
+              </w:rPr>
+            </w:pPr>
+            <w:r>
+              <w:rPr>
+                <w:rFonts w:eastAsia="Times New Roman" w:cs="Times New Roman"/>
+                <w:b/>
+                <w:bCs/>
+                <w:sz w:val="24"/>
+                <w:szCs w:val="24"/>
+                <w:lang w:eastAsia="ru-RU"/>
+              </w:rPr>
+              <w:t xml:space="preserve">Допустимые значения </w:t>
+            </w:r>
+          </w:p>
+          <w:p>
+            <w:pPr>
+              <w:spacing w:line="225" w:lineRule="atLeast"/>
+              <w:ind w:hanging="1"/>
+              <w:jc w:val="both"/>
+              <w:rPr>
+                <w:rFonts w:eastAsia="Times New Roman" w:cs="Times New Roman"/>
+                <w:sz w:val="24"/>
+                <w:szCs w:val="24"/>
+                <w:lang w:eastAsia="ru-RU"/>
+              </w:rPr>
+            </w:pPr>
+            <w:r>
+              <w:rPr>
+                <w:rFonts w:eastAsia="Times New Roman" w:cs="Times New Roman"/>
+                <w:b/>
+                <w:bCs/>
+                <w:sz w:val="24"/>
+                <w:szCs w:val="24"/>
+                <w:lang w:eastAsia="ru-RU"/>
+              </w:rPr>
+              <w:t>(значения по умолчанию выделены) </w:t>
+            </w:r>
+          </w:p>
+        </w:tc>
+      </w:tr>
+      <w:tr>
+        <w:trPr>
+          <w:trHeight w:val="240"/>
+          <w:tblCellSpacing w:w="0" w:type="dxa"/>
+        </w:trPr>
+        <w:tc>
+          <w:tcPr>
+            <w:tcW w:w="5040" w:type="dxa"/>
+            <w:tcBorders>
+              <w:top w:val="nil"/>
+              <w:left w:val="nil"/>
+              <w:bottom w:val="single" w:sz="6" w:space="0" w:color="000000"/>
+              <w:right w:val="nil"/>
+            </w:tcBorders>
+            <w:tcMar>
+              <w:top w:w="0" w:type="dxa"/>
+              <w:left w:w="0" w:type="dxa"/>
+              <w:bottom w:w="28" w:type="dxa"/>
+              <w:right w:w="0" w:type="dxa"/>
+            </w:tcMar>
+            <w:vAlign w:val="center"/>
+            <w:hideMark/>
+          </w:tcPr>
+          <w:p>
+            <w:pPr>
+              <w:spacing w:line="240" w:lineRule="auto"/>
+              <w:jc w:val="both"/>
+              <w:rPr>
+                <w:rFonts w:eastAsia="Times New Roman" w:cs="Times New Roman"/>
+                <w:sz w:val="24"/>
+                <w:szCs w:val="24"/>
+                <w:lang w:eastAsia="ru-RU"/>
+              </w:rPr>
+            </w:pPr>
+            <w:r>
+              <w:rPr>
+                <w:rFonts w:eastAsia="Times New Roman" w:cs="Times New Roman"/>
+                <w:sz w:val="22"/>
+                <w:lang w:eastAsia="ru-RU"/>
+              </w:rPr>
+              <w:t>$</w:t>
+            </w:r>
+            <w:proofErr w:type="spellStart"/>
+            <w:r>
+              <w:rPr>
+                <w:rFonts w:eastAsia="Times New Roman" w:cs="Times New Roman"/>
+                <w:sz w:val="22"/>
+                <w:lang w:eastAsia="ru-RU"/>
+              </w:rPr>
+              <w:t>конфигурация@имя_детали</w:t>
+            </w:r>
+            <w:proofErr w:type="spellEnd"/>
+            <w:r>
+              <w:rPr>
+                <w:rFonts w:eastAsia="Times New Roman" w:cs="Times New Roman"/>
+                <w:sz w:val="22"/>
+                <w:lang w:eastAsia="ru-RU"/>
+              </w:rPr>
+              <w:t> </w:t>
+            </w:r>
+          </w:p>
+        </w:tc>
+        <w:tc>
+          <w:tcPr>
+            <w:tcW w:w="4455" w:type="dxa"/>
+            <w:tcBorders>
+              <w:top w:val="nil"/>
+              <w:left w:val="nil"/>
+              <w:bottom w:val="single" w:sz="6" w:space="0" w:color="000000"/>
+              <w:right w:val="nil"/>
+            </w:tcBorders>
+            <w:tcMar>
+              <w:top w:w="0" w:type="dxa"/>
+              <w:left w:w="0" w:type="dxa"/>
+              <w:bottom w:w="28" w:type="dxa"/>
+              <w:right w:w="0" w:type="dxa"/>
+            </w:tcMar>
+            <w:vAlign w:val="center"/>
+            <w:hideMark/>
+          </w:tcPr>
+          <w:p>
+            <w:pPr>
+              <w:spacing w:line="240" w:lineRule="auto"/>
+              <w:ind w:hanging="1"/>
+              <w:jc w:val="both"/>
+              <w:rPr>
+                <w:rFonts w:eastAsia="Times New Roman" w:cs="Times New Roman"/>
+                <w:sz w:val="24"/>
+                <w:szCs w:val="24"/>
+                <w:lang w:eastAsia="ru-RU"/>
+              </w:rPr>
+            </w:pPr>
+            <w:r>
+              <w:rPr>
+                <w:rFonts w:eastAsia="Times New Roman" w:cs="Times New Roman"/>
+                <w:sz w:val="22"/>
+                <w:lang w:eastAsia="ru-RU"/>
+              </w:rPr>
+              <w:t>имя конфигурации детали </w:t>
+            </w:r>
+          </w:p>
+        </w:tc>
+      </w:tr>
+      <w:tr>
+        <w:trPr>
+          <w:trHeight w:val="240"/>
+          <w:tblCellSpacing w:w="0" w:type="dxa"/>
+        </w:trPr>
+        <w:tc>
+          <w:tcPr>
+            <w:tcW w:w="5040" w:type="dxa"/>
+            <w:tcBorders>
+              <w:top w:val="nil"/>
+              <w:left w:val="nil"/>
+              <w:bottom w:val="single" w:sz="6" w:space="0" w:color="000000"/>
+              <w:right w:val="nil"/>
+            </w:tcBorders>
+            <w:tcMar>
+              <w:top w:w="0" w:type="dxa"/>
+              <w:left w:w="0" w:type="dxa"/>
+              <w:bottom w:w="28" w:type="dxa"/>
+              <w:right w:w="0" w:type="dxa"/>
+            </w:tcMar>
+            <w:vAlign w:val="center"/>
+            <w:hideMark/>
+          </w:tcPr>
+          <w:p>
+            <w:pPr>
+              <w:spacing w:line="240" w:lineRule="auto"/>
+              <w:jc w:val="both"/>
+              <w:rPr>
+                <w:rFonts w:eastAsia="Times New Roman" w:cs="Times New Roman"/>
+                <w:sz w:val="24"/>
+                <w:szCs w:val="24"/>
+                <w:lang w:eastAsia="ru-RU"/>
+              </w:rPr>
+            </w:pPr>
+            <w:r>
+              <w:rPr>
+                <w:rFonts w:eastAsia="Times New Roman" w:cs="Times New Roman"/>
+                <w:sz w:val="22"/>
+                <w:lang w:eastAsia="ru-RU"/>
+              </w:rPr>
+              <w:t>$</w:t>
+            </w:r>
+            <w:proofErr w:type="spellStart"/>
+            <w:r>
+              <w:rPr>
+                <w:rFonts w:eastAsia="Times New Roman" w:cs="Times New Roman"/>
+                <w:sz w:val="22"/>
+                <w:lang w:eastAsia="ru-RU"/>
+              </w:rPr>
+              <w:t>конфигурация@имя_элемента</w:t>
+            </w:r>
+            <w:proofErr w:type="spellEnd"/>
+            <w:r>
+              <w:rPr>
+                <w:rFonts w:eastAsia="Times New Roman" w:cs="Times New Roman"/>
+                <w:sz w:val="22"/>
+                <w:lang w:eastAsia="ru-RU"/>
+              </w:rPr>
+              <w:t> </w:t>
+            </w:r>
+          </w:p>
+        </w:tc>
+        <w:tc>
+          <w:tcPr>
+            <w:tcW w:w="4455" w:type="dxa"/>
+            <w:tcBorders>
+              <w:top w:val="nil"/>
+              <w:left w:val="nil"/>
+              <w:bottom w:val="single" w:sz="6" w:space="0" w:color="000000"/>
+              <w:right w:val="nil"/>
+            </w:tcBorders>
+            <w:tcMar>
+              <w:top w:w="0" w:type="dxa"/>
+              <w:left w:w="0" w:type="dxa"/>
+              <w:bottom w:w="28" w:type="dxa"/>
+              <w:right w:w="0" w:type="dxa"/>
+            </w:tcMar>
+            <w:vAlign w:val="center"/>
+            <w:hideMark/>
+          </w:tcPr>
+          <w:p>
+            <w:pPr>
+              <w:spacing w:line="240" w:lineRule="auto"/>
+              <w:ind w:hanging="1"/>
+              <w:jc w:val="both"/>
+              <w:rPr>
+                <w:rFonts w:eastAsia="Times New Roman" w:cs="Times New Roman"/>
+                <w:sz w:val="24"/>
+                <w:szCs w:val="24"/>
+                <w:lang w:eastAsia="ru-RU"/>
+              </w:rPr>
+            </w:pPr>
+            <w:r>
+              <w:rPr>
+                <w:rFonts w:eastAsia="Times New Roman" w:cs="Times New Roman"/>
+                <w:sz w:val="22"/>
+                <w:lang w:eastAsia="ru-RU"/>
+              </w:rPr>
+              <w:t>имя конфигурации элемента детали </w:t>
+            </w:r>
+          </w:p>
+        </w:tc>
+      </w:tr>
+      <w:tr>
+        <w:trPr>
+          <w:trHeight w:val="240"/>
+          <w:tblCellSpacing w:w="0" w:type="dxa"/>
+        </w:trPr>
+        <w:tc>
+          <w:tcPr>
+            <w:tcW w:w="5040" w:type="dxa"/>
+            <w:tcBorders>
+              <w:top w:val="nil"/>
+              <w:left w:val="nil"/>
+              <w:bottom w:val="single" w:sz="6" w:space="0" w:color="000000"/>
+              <w:right w:val="nil"/>
+            </w:tcBorders>
+            <w:tcMar>
+              <w:top w:w="0" w:type="dxa"/>
+              <w:left w:w="0" w:type="dxa"/>
+              <w:bottom w:w="28" w:type="dxa"/>
+              <w:right w:w="0" w:type="dxa"/>
+            </w:tcMar>
+            <w:vAlign w:val="center"/>
+            <w:hideMark/>
+          </w:tcPr>
+          <w:p>
+            <w:pPr>
+              <w:spacing w:line="240" w:lineRule="auto"/>
+              <w:jc w:val="both"/>
+              <w:rPr>
+                <w:rFonts w:eastAsia="Times New Roman" w:cs="Times New Roman"/>
+                <w:sz w:val="24"/>
+                <w:szCs w:val="24"/>
+                <w:lang w:eastAsia="ru-RU"/>
+              </w:rPr>
+            </w:pPr>
+            <w:r>
+              <w:rPr>
+                <w:rFonts w:eastAsia="Times New Roman" w:cs="Times New Roman"/>
+                <w:sz w:val="22"/>
+                <w:lang w:eastAsia="ru-RU"/>
+              </w:rPr>
+              <w:t>$заметка </w:t>
+            </w:r>
+          </w:p>
+        </w:tc>
+        <w:tc>
+          <w:tcPr>
+            <w:tcW w:w="4455" w:type="dxa"/>
+            <w:tcBorders>
+              <w:top w:val="nil"/>
+              <w:left w:val="nil"/>
+              <w:bottom w:val="single" w:sz="6" w:space="0" w:color="000000"/>
+              <w:right w:val="nil"/>
+            </w:tcBorders>
+            <w:tcMar>
+              <w:top w:w="0" w:type="dxa"/>
+              <w:left w:w="0" w:type="dxa"/>
+              <w:bottom w:w="28" w:type="dxa"/>
+              <w:right w:w="0" w:type="dxa"/>
+            </w:tcMar>
+            <w:vAlign w:val="center"/>
+            <w:hideMark/>
+          </w:tcPr>
+          <w:p>
+            <w:pPr>
+              <w:spacing w:line="240" w:lineRule="auto"/>
+              <w:ind w:hanging="1"/>
+              <w:jc w:val="both"/>
+              <w:rPr>
+                <w:rFonts w:eastAsia="Times New Roman" w:cs="Times New Roman"/>
+                <w:sz w:val="24"/>
+                <w:szCs w:val="24"/>
+                <w:lang w:eastAsia="ru-RU"/>
+              </w:rPr>
+            </w:pPr>
+            <w:r>
+              <w:rPr>
+                <w:rFonts w:eastAsia="Times New Roman" w:cs="Times New Roman"/>
+                <w:sz w:val="22"/>
+                <w:lang w:eastAsia="ru-RU"/>
+              </w:rPr>
+              <w:t>любая строка текста </w:t>
+            </w:r>
+          </w:p>
+        </w:tc>
+      </w:tr>
+      <w:tr>
+        <w:trPr>
+          <w:trHeight w:val="240"/>
+          <w:tblCellSpacing w:w="0" w:type="dxa"/>
+        </w:trPr>
+        <w:tc>
+          <w:tcPr>
+            <w:tcW w:w="5040" w:type="dxa"/>
+            <w:tcBorders>
+              <w:top w:val="nil"/>
+              <w:left w:val="nil"/>
+              <w:bottom w:val="single" w:sz="6" w:space="0" w:color="000000"/>
+              <w:right w:val="nil"/>
+            </w:tcBorders>
+            <w:tcMar>
+              <w:top w:w="0" w:type="dxa"/>
+              <w:left w:w="0" w:type="dxa"/>
+              <w:bottom w:w="28" w:type="dxa"/>
+              <w:right w:w="0" w:type="dxa"/>
+            </w:tcMar>
+            <w:vAlign w:val="center"/>
+            <w:hideMark/>
+          </w:tcPr>
+          <w:p>
+            <w:pPr>
+              <w:spacing w:line="240" w:lineRule="auto"/>
+              <w:jc w:val="both"/>
+              <w:rPr>
+                <w:rFonts w:eastAsia="Times New Roman" w:cs="Times New Roman"/>
+                <w:sz w:val="24"/>
+                <w:szCs w:val="24"/>
+                <w:lang w:eastAsia="ru-RU"/>
+              </w:rPr>
+            </w:pPr>
+            <w:r>
+              <w:rPr>
+                <w:rFonts w:eastAsia="Times New Roman" w:cs="Times New Roman"/>
+                <w:sz w:val="22"/>
+                <w:lang w:eastAsia="ru-RU"/>
+              </w:rPr>
+              <w:t>$обозначение </w:t>
+            </w:r>
+          </w:p>
+        </w:tc>
+        <w:tc>
+          <w:tcPr>
+            <w:tcW w:w="4455" w:type="dxa"/>
+            <w:tcBorders>
+              <w:top w:val="nil"/>
+              <w:left w:val="nil"/>
+              <w:bottom w:val="single" w:sz="6" w:space="0" w:color="000000"/>
+              <w:right w:val="nil"/>
+            </w:tcBorders>
+            <w:tcMar>
+              <w:top w:w="0" w:type="dxa"/>
+              <w:left w:w="0" w:type="dxa"/>
+              <w:bottom w:w="28" w:type="dxa"/>
+              <w:right w:w="0" w:type="dxa"/>
+            </w:tcMar>
+            <w:vAlign w:val="center"/>
+            <w:hideMark/>
+          </w:tcPr>
+          <w:p>
+            <w:pPr>
+              <w:spacing w:line="240" w:lineRule="auto"/>
+              <w:ind w:hanging="1"/>
+              <w:jc w:val="both"/>
+              <w:rPr>
+                <w:rFonts w:eastAsia="Times New Roman" w:cs="Times New Roman"/>
+                <w:sz w:val="24"/>
+                <w:szCs w:val="24"/>
+                <w:lang w:eastAsia="ru-RU"/>
+              </w:rPr>
+            </w:pPr>
+            <w:r>
+              <w:rPr>
+                <w:rFonts w:eastAsia="Times New Roman" w:cs="Times New Roman"/>
+                <w:sz w:val="24"/>
+                <w:szCs w:val="24"/>
+                <w:lang w:eastAsia="ru-RU"/>
+              </w:rPr>
+              <w:t> </w:t>
+            </w:r>
+            <w:proofErr w:type="gramStart"/>
+            <w:r>
+              <w:rPr>
+                <w:rFonts w:eastAsia="Times New Roman" w:cs="Times New Roman"/>
+                <w:sz w:val="22"/>
+                <w:lang w:eastAsia="ru-RU"/>
+              </w:rPr>
+              <w:t xml:space="preserve">$документ - имя документа, $родитель - имя родительской конфигурации, $конфигурация - имя конфигурации, любой текст - настраиваемое имя, пустое поле – </w:t>
+            </w:r>
+            <w:r>
+              <w:rPr>
+                <w:rFonts w:eastAsia="Times New Roman" w:cs="Times New Roman"/>
+                <w:b/>
+                <w:bCs/>
+                <w:sz w:val="22"/>
+                <w:lang w:eastAsia="ru-RU"/>
+              </w:rPr>
+              <w:t>имя конфигурации </w:t>
+            </w:r>
+            <w:proofErr w:type="gramEnd"/>
+          </w:p>
+        </w:tc>
+      </w:tr>
+      <w:tr>
+        <w:trPr>
+          <w:trHeight w:val="240"/>
+          <w:tblCellSpacing w:w="0" w:type="dxa"/>
+        </w:trPr>
+        <w:tc>
+          <w:tcPr>
+            <w:tcW w:w="5040" w:type="dxa"/>
+            <w:tcBorders>
+              <w:top w:val="nil"/>
+              <w:left w:val="nil"/>
+              <w:bottom w:val="single" w:sz="6" w:space="0" w:color="000000"/>
+              <w:right w:val="nil"/>
+            </w:tcBorders>
+            <w:tcMar>
+              <w:top w:w="0" w:type="dxa"/>
+              <w:left w:w="0" w:type="dxa"/>
+              <w:bottom w:w="28" w:type="dxa"/>
+              <w:right w:w="0" w:type="dxa"/>
+            </w:tcMar>
+            <w:vAlign w:val="center"/>
+            <w:hideMark/>
+          </w:tcPr>
+          <w:p>
+            <w:pPr>
+              <w:spacing w:line="240" w:lineRule="auto"/>
+              <w:jc w:val="both"/>
+              <w:rPr>
+                <w:rFonts w:eastAsia="Times New Roman" w:cs="Times New Roman"/>
+                <w:sz w:val="24"/>
+                <w:szCs w:val="24"/>
+                <w:lang w:eastAsia="ru-RU"/>
+              </w:rPr>
+            </w:pPr>
+            <w:r>
+              <w:rPr>
+                <w:rFonts w:eastAsia="Times New Roman" w:cs="Times New Roman"/>
+                <w:sz w:val="22"/>
+                <w:lang w:eastAsia="ru-RU"/>
+              </w:rPr>
+              <w:t>$</w:t>
+            </w:r>
+            <w:proofErr w:type="spellStart"/>
+            <w:r>
+              <w:rPr>
+                <w:rFonts w:eastAsia="Times New Roman" w:cs="Times New Roman"/>
+                <w:sz w:val="22"/>
+                <w:lang w:eastAsia="ru-RU"/>
+              </w:rPr>
+              <w:t>состояние@имя_элемента</w:t>
+            </w:r>
+            <w:proofErr w:type="spellEnd"/>
+            <w:r>
+              <w:rPr>
+                <w:rFonts w:eastAsia="Times New Roman" w:cs="Times New Roman"/>
+                <w:sz w:val="22"/>
+                <w:lang w:eastAsia="ru-RU"/>
+              </w:rPr>
+              <w:t> </w:t>
+            </w:r>
+          </w:p>
+        </w:tc>
+        <w:tc>
+          <w:tcPr>
+            <w:tcW w:w="4455" w:type="dxa"/>
+            <w:tcBorders>
+              <w:top w:val="nil"/>
+              <w:left w:val="nil"/>
+              <w:bottom w:val="single" w:sz="6" w:space="0" w:color="000000"/>
+              <w:right w:val="nil"/>
+            </w:tcBorders>
+            <w:tcMar>
+              <w:top w:w="0" w:type="dxa"/>
+              <w:left w:w="0" w:type="dxa"/>
+              <w:bottom w:w="28" w:type="dxa"/>
+              <w:right w:w="0" w:type="dxa"/>
+            </w:tcMar>
+            <w:vAlign w:val="center"/>
+            <w:hideMark/>
+          </w:tcPr>
+          <w:p>
+            <w:pPr>
+              <w:spacing w:line="240" w:lineRule="auto"/>
+              <w:ind w:hanging="1"/>
+              <w:jc w:val="both"/>
+              <w:rPr>
+                <w:rFonts w:eastAsia="Times New Roman" w:cs="Times New Roman"/>
+                <w:sz w:val="24"/>
+                <w:szCs w:val="24"/>
+                <w:lang w:eastAsia="ru-RU"/>
+              </w:rPr>
+            </w:pPr>
+            <w:r>
+              <w:rPr>
+                <w:rFonts w:eastAsia="Times New Roman" w:cs="Times New Roman"/>
+                <w:sz w:val="24"/>
+                <w:szCs w:val="24"/>
+                <w:lang w:eastAsia="ru-RU"/>
+              </w:rPr>
+              <w:t> </w:t>
+            </w:r>
+            <w:proofErr w:type="gramStart"/>
+            <w:r>
+              <w:rPr>
+                <w:rFonts w:eastAsia="Times New Roman" w:cs="Times New Roman"/>
+                <w:sz w:val="22"/>
+                <w:lang w:eastAsia="ru-RU"/>
+              </w:rPr>
+              <w:t>погашен</w:t>
+            </w:r>
+            <w:proofErr w:type="gramEnd"/>
+            <w:r>
+              <w:rPr>
+                <w:rFonts w:eastAsia="Times New Roman" w:cs="Times New Roman"/>
+                <w:sz w:val="22"/>
+                <w:lang w:eastAsia="ru-RU"/>
+              </w:rPr>
+              <w:t>/</w:t>
+            </w:r>
+            <w:r>
+              <w:rPr>
+                <w:rFonts w:eastAsia="Times New Roman" w:cs="Times New Roman"/>
+                <w:b/>
+                <w:bCs/>
+                <w:sz w:val="22"/>
+                <w:lang w:eastAsia="ru-RU"/>
+              </w:rPr>
+              <w:t>не погашен</w:t>
+            </w:r>
+            <w:r>
+              <w:rPr>
+                <w:rFonts w:eastAsia="Times New Roman" w:cs="Times New Roman"/>
+                <w:sz w:val="22"/>
+                <w:lang w:eastAsia="ru-RU"/>
+              </w:rPr>
+              <w:t> </w:t>
+            </w:r>
+          </w:p>
+        </w:tc>
+      </w:tr>
+      <w:tr>
+        <w:trPr>
+          <w:trHeight w:val="240"/>
+          <w:tblCellSpacing w:w="0" w:type="dxa"/>
+        </w:trPr>
+        <w:tc>
+          <w:tcPr>
+            <w:tcW w:w="5040" w:type="dxa"/>
+            <w:tcBorders>
+              <w:top w:val="nil"/>
+              <w:left w:val="nil"/>
+              <w:bottom w:val="single" w:sz="6" w:space="0" w:color="000000"/>
+              <w:right w:val="nil"/>
+            </w:tcBorders>
+            <w:tcMar>
+              <w:top w:w="0" w:type="dxa"/>
+              <w:left w:w="0" w:type="dxa"/>
+              <w:bottom w:w="28" w:type="dxa"/>
+              <w:right w:w="0" w:type="dxa"/>
+            </w:tcMar>
+            <w:vAlign w:val="center"/>
+            <w:hideMark/>
+          </w:tcPr>
+          <w:p>
+            <w:pPr>
+              <w:spacing w:line="240" w:lineRule="auto"/>
+              <w:jc w:val="both"/>
+              <w:rPr>
+                <w:rFonts w:eastAsia="Times New Roman" w:cs="Times New Roman"/>
+                <w:sz w:val="24"/>
+                <w:szCs w:val="24"/>
+                <w:lang w:eastAsia="ru-RU"/>
+              </w:rPr>
+            </w:pPr>
+            <w:r>
+              <w:rPr>
+                <w:rFonts w:eastAsia="Times New Roman" w:cs="Times New Roman"/>
+                <w:sz w:val="22"/>
+                <w:lang w:eastAsia="ru-RU"/>
+              </w:rPr>
+              <w:t>$родитель </w:t>
+            </w:r>
+          </w:p>
+        </w:tc>
+        <w:tc>
+          <w:tcPr>
+            <w:tcW w:w="4455" w:type="dxa"/>
+            <w:tcBorders>
+              <w:top w:val="nil"/>
+              <w:left w:val="nil"/>
+              <w:bottom w:val="single" w:sz="6" w:space="0" w:color="000000"/>
+              <w:right w:val="nil"/>
+            </w:tcBorders>
+            <w:tcMar>
+              <w:top w:w="0" w:type="dxa"/>
+              <w:left w:w="0" w:type="dxa"/>
+              <w:bottom w:w="28" w:type="dxa"/>
+              <w:right w:w="0" w:type="dxa"/>
+            </w:tcMar>
+            <w:vAlign w:val="center"/>
+            <w:hideMark/>
+          </w:tcPr>
+          <w:p>
+            <w:pPr>
+              <w:spacing w:line="240" w:lineRule="auto"/>
+              <w:ind w:hanging="1"/>
+              <w:jc w:val="both"/>
+              <w:rPr>
+                <w:rFonts w:eastAsia="Times New Roman" w:cs="Times New Roman"/>
+                <w:sz w:val="24"/>
+                <w:szCs w:val="24"/>
+                <w:lang w:eastAsia="ru-RU"/>
+              </w:rPr>
+            </w:pPr>
+            <w:r>
+              <w:rPr>
+                <w:rFonts w:eastAsia="Times New Roman" w:cs="Times New Roman"/>
+                <w:sz w:val="24"/>
+                <w:szCs w:val="24"/>
+                <w:lang w:eastAsia="ru-RU"/>
+              </w:rPr>
+              <w:t> </w:t>
+            </w:r>
+            <w:r>
+              <w:rPr>
+                <w:rFonts w:eastAsia="Times New Roman" w:cs="Times New Roman"/>
+                <w:sz w:val="22"/>
+                <w:lang w:eastAsia="ru-RU"/>
+              </w:rPr>
+              <w:t>имя родительской конфигурации </w:t>
+            </w:r>
+          </w:p>
+        </w:tc>
+      </w:tr>
+      <w:tr>
+        <w:trPr>
+          <w:trHeight w:val="240"/>
+          <w:tblCellSpacing w:w="0" w:type="dxa"/>
+        </w:trPr>
+        <w:tc>
+          <w:tcPr>
+            <w:tcW w:w="5040" w:type="dxa"/>
+            <w:tcBorders>
+              <w:top w:val="nil"/>
+              <w:left w:val="nil"/>
+              <w:bottom w:val="single" w:sz="6" w:space="0" w:color="000000"/>
+              <w:right w:val="nil"/>
+            </w:tcBorders>
+            <w:tcMar>
+              <w:top w:w="0" w:type="dxa"/>
+              <w:left w:w="0" w:type="dxa"/>
+              <w:bottom w:w="28" w:type="dxa"/>
+              <w:right w:w="0" w:type="dxa"/>
+            </w:tcMar>
+            <w:vAlign w:val="center"/>
+            <w:hideMark/>
+          </w:tcPr>
+          <w:p>
+            <w:pPr>
+              <w:spacing w:line="240" w:lineRule="auto"/>
+              <w:jc w:val="both"/>
+              <w:rPr>
+                <w:rFonts w:eastAsia="Times New Roman" w:cs="Times New Roman"/>
+                <w:sz w:val="24"/>
+                <w:szCs w:val="24"/>
+                <w:lang w:eastAsia="ru-RU"/>
+              </w:rPr>
+            </w:pPr>
+            <w:r>
+              <w:rPr>
+                <w:rFonts w:eastAsia="Times New Roman" w:cs="Times New Roman"/>
+                <w:sz w:val="22"/>
+                <w:lang w:eastAsia="ru-RU"/>
+              </w:rPr>
+              <w:t>$</w:t>
+            </w:r>
+            <w:proofErr w:type="spellStart"/>
+            <w:r>
+              <w:rPr>
+                <w:rFonts w:eastAsia="Times New Roman" w:cs="Times New Roman"/>
+                <w:sz w:val="22"/>
+                <w:lang w:eastAsia="ru-RU"/>
+              </w:rPr>
+              <w:t>prp@свойство</w:t>
+            </w:r>
+            <w:proofErr w:type="spellEnd"/>
+            <w:r>
+              <w:rPr>
+                <w:rFonts w:eastAsia="Times New Roman" w:cs="Times New Roman"/>
+                <w:sz w:val="22"/>
+                <w:lang w:eastAsia="ru-RU"/>
+              </w:rPr>
+              <w:t> </w:t>
+            </w:r>
+          </w:p>
+        </w:tc>
+        <w:tc>
+          <w:tcPr>
+            <w:tcW w:w="4455" w:type="dxa"/>
+            <w:tcBorders>
+              <w:top w:val="nil"/>
+              <w:left w:val="nil"/>
+              <w:bottom w:val="single" w:sz="6" w:space="0" w:color="000000"/>
+              <w:right w:val="nil"/>
+            </w:tcBorders>
+            <w:tcMar>
+              <w:top w:w="0" w:type="dxa"/>
+              <w:left w:w="0" w:type="dxa"/>
+              <w:bottom w:w="28" w:type="dxa"/>
+              <w:right w:w="0" w:type="dxa"/>
+            </w:tcMar>
+            <w:vAlign w:val="center"/>
+            <w:hideMark/>
+          </w:tcPr>
+          <w:p>
+            <w:pPr>
+              <w:spacing w:line="240" w:lineRule="auto"/>
+              <w:ind w:hanging="1"/>
+              <w:jc w:val="both"/>
+              <w:rPr>
+                <w:rFonts w:eastAsia="Times New Roman" w:cs="Times New Roman"/>
+                <w:sz w:val="24"/>
+                <w:szCs w:val="24"/>
+                <w:lang w:eastAsia="ru-RU"/>
+              </w:rPr>
+            </w:pPr>
+            <w:r>
+              <w:rPr>
+                <w:rFonts w:eastAsia="Times New Roman" w:cs="Times New Roman"/>
+                <w:sz w:val="24"/>
+                <w:szCs w:val="24"/>
+                <w:lang w:eastAsia="ru-RU"/>
+              </w:rPr>
+              <w:t> </w:t>
+            </w:r>
+            <w:r>
+              <w:rPr>
+                <w:rFonts w:eastAsia="Times New Roman" w:cs="Times New Roman"/>
+                <w:sz w:val="22"/>
+                <w:lang w:eastAsia="ru-RU"/>
+              </w:rPr>
+              <w:t>любая строка текста </w:t>
+            </w:r>
+          </w:p>
+        </w:tc>
+      </w:tr>
+      <w:tr>
+        <w:trPr>
+          <w:trHeight w:val="240"/>
+          <w:tblCellSpacing w:w="0" w:type="dxa"/>
+        </w:trPr>
+        <w:tc>
+          <w:tcPr>
+            <w:tcW w:w="5040" w:type="dxa"/>
+            <w:tcBorders>
+              <w:top w:val="nil"/>
+              <w:left w:val="nil"/>
+              <w:bottom w:val="single" w:sz="6" w:space="0" w:color="000000"/>
+              <w:right w:val="nil"/>
+            </w:tcBorders>
+            <w:tcMar>
+              <w:top w:w="0" w:type="dxa"/>
+              <w:left w:w="0" w:type="dxa"/>
+              <w:bottom w:w="28" w:type="dxa"/>
+              <w:right w:w="0" w:type="dxa"/>
+            </w:tcMar>
+            <w:vAlign w:val="center"/>
+            <w:hideMark/>
+          </w:tcPr>
+          <w:p>
+            <w:pPr>
+              <w:spacing w:line="240" w:lineRule="auto"/>
+              <w:jc w:val="both"/>
+              <w:rPr>
+                <w:rFonts w:eastAsia="Times New Roman" w:cs="Times New Roman"/>
+                <w:sz w:val="24"/>
+                <w:szCs w:val="24"/>
+                <w:lang w:eastAsia="ru-RU"/>
+              </w:rPr>
+            </w:pPr>
+            <w:r>
+              <w:rPr>
+                <w:rFonts w:eastAsia="Times New Roman" w:cs="Times New Roman"/>
+                <w:sz w:val="22"/>
+                <w:lang w:eastAsia="ru-RU"/>
+              </w:rPr>
+              <w:t>$</w:t>
+            </w:r>
+            <w:proofErr w:type="spellStart"/>
+            <w:r>
+              <w:rPr>
+                <w:rFonts w:eastAsia="Times New Roman" w:cs="Times New Roman"/>
+                <w:sz w:val="22"/>
+                <w:lang w:eastAsia="ru-RU"/>
+              </w:rPr>
+              <w:t>состояние@номер_уравнения@</w:t>
+            </w:r>
+            <w:proofErr w:type="gramStart"/>
+            <w:r>
+              <w:rPr>
+                <w:rFonts w:eastAsia="Times New Roman" w:cs="Times New Roman"/>
+                <w:sz w:val="22"/>
+                <w:lang w:eastAsia="ru-RU"/>
+              </w:rPr>
+              <w:t>уравнения</w:t>
+            </w:r>
+            <w:proofErr w:type="spellEnd"/>
+            <w:proofErr w:type="gramEnd"/>
+            <w:r>
+              <w:rPr>
+                <w:rFonts w:eastAsia="Times New Roman" w:cs="Times New Roman"/>
+                <w:sz w:val="22"/>
+                <w:lang w:eastAsia="ru-RU"/>
+              </w:rPr>
+              <w:t> </w:t>
+            </w:r>
+          </w:p>
+        </w:tc>
+        <w:tc>
+          <w:tcPr>
+            <w:tcW w:w="4455" w:type="dxa"/>
+            <w:tcBorders>
+              <w:top w:val="nil"/>
+              <w:left w:val="nil"/>
+              <w:bottom w:val="single" w:sz="6" w:space="0" w:color="000000"/>
+              <w:right w:val="nil"/>
+            </w:tcBorders>
+            <w:tcMar>
+              <w:top w:w="0" w:type="dxa"/>
+              <w:left w:w="0" w:type="dxa"/>
+              <w:bottom w:w="28" w:type="dxa"/>
+              <w:right w:w="0" w:type="dxa"/>
+            </w:tcMar>
+            <w:vAlign w:val="center"/>
+            <w:hideMark/>
+          </w:tcPr>
+          <w:p>
+            <w:pPr>
+              <w:spacing w:line="240" w:lineRule="auto"/>
+              <w:ind w:hanging="1"/>
+              <w:jc w:val="both"/>
+              <w:rPr>
+                <w:rFonts w:eastAsia="Times New Roman" w:cs="Times New Roman"/>
+                <w:sz w:val="24"/>
+                <w:szCs w:val="24"/>
+                <w:lang w:eastAsia="ru-RU"/>
+              </w:rPr>
+            </w:pPr>
+            <w:r>
+              <w:rPr>
+                <w:rFonts w:eastAsia="Times New Roman" w:cs="Times New Roman"/>
+                <w:sz w:val="24"/>
+                <w:szCs w:val="24"/>
+                <w:lang w:eastAsia="ru-RU"/>
+              </w:rPr>
+              <w:t> </w:t>
+            </w:r>
+            <w:proofErr w:type="gramStart"/>
+            <w:r>
+              <w:rPr>
+                <w:rFonts w:eastAsia="Times New Roman" w:cs="Times New Roman"/>
+                <w:sz w:val="22"/>
+                <w:lang w:eastAsia="ru-RU"/>
+              </w:rPr>
+              <w:t>погашен</w:t>
+            </w:r>
+            <w:proofErr w:type="gramEnd"/>
+            <w:r>
+              <w:rPr>
+                <w:rFonts w:eastAsia="Times New Roman" w:cs="Times New Roman"/>
+                <w:sz w:val="22"/>
+                <w:lang w:eastAsia="ru-RU"/>
+              </w:rPr>
+              <w:t>/</w:t>
+            </w:r>
+            <w:r>
+              <w:rPr>
+                <w:rFonts w:eastAsia="Times New Roman" w:cs="Times New Roman"/>
+                <w:b/>
+                <w:bCs/>
+                <w:sz w:val="22"/>
+                <w:lang w:eastAsia="ru-RU"/>
+              </w:rPr>
+              <w:t>не погашен</w:t>
+            </w:r>
+            <w:r>
+              <w:rPr>
+                <w:rFonts w:eastAsia="Times New Roman" w:cs="Times New Roman"/>
+                <w:sz w:val="22"/>
+                <w:lang w:eastAsia="ru-RU"/>
+              </w:rPr>
+              <w:t> </w:t>
+            </w:r>
+          </w:p>
+        </w:tc>
+      </w:tr>
+      <w:tr>
+        <w:trPr>
+          <w:trHeight w:val="240"/>
+          <w:tblCellSpacing w:w="0" w:type="dxa"/>
+        </w:trPr>
+        <w:tc>
+          <w:tcPr>
+            <w:tcW w:w="5040" w:type="dxa"/>
+            <w:tcBorders>
+              <w:top w:val="nil"/>
+              <w:left w:val="nil"/>
+              <w:bottom w:val="single" w:sz="6" w:space="0" w:color="000000"/>
+              <w:right w:val="nil"/>
+            </w:tcBorders>
+            <w:tcMar>
+              <w:top w:w="0" w:type="dxa"/>
+              <w:left w:w="0" w:type="dxa"/>
+              <w:bottom w:w="28" w:type="dxa"/>
+              <w:right w:w="0" w:type="dxa"/>
+            </w:tcMar>
+            <w:vAlign w:val="center"/>
+            <w:hideMark/>
+          </w:tcPr>
+          <w:p>
+            <w:pPr>
+              <w:spacing w:line="240" w:lineRule="auto"/>
+              <w:jc w:val="both"/>
+              <w:rPr>
+                <w:rFonts w:eastAsia="Times New Roman" w:cs="Times New Roman"/>
+                <w:sz w:val="24"/>
+                <w:szCs w:val="24"/>
+                <w:lang w:eastAsia="ru-RU"/>
+              </w:rPr>
+            </w:pPr>
+            <w:r>
+              <w:rPr>
+                <w:rFonts w:eastAsia="Times New Roman" w:cs="Times New Roman"/>
+                <w:sz w:val="22"/>
+                <w:lang w:eastAsia="ru-RU"/>
+              </w:rPr>
+              <w:t>$</w:t>
+            </w:r>
+            <w:proofErr w:type="spellStart"/>
+            <w:r>
+              <w:rPr>
+                <w:rFonts w:eastAsia="Times New Roman" w:cs="Times New Roman"/>
+                <w:sz w:val="22"/>
+                <w:lang w:eastAsia="ru-RU"/>
+              </w:rPr>
+              <w:t>состояние@название_освещения</w:t>
+            </w:r>
+            <w:proofErr w:type="spellEnd"/>
+            <w:r>
+              <w:rPr>
+                <w:rFonts w:eastAsia="Times New Roman" w:cs="Times New Roman"/>
+                <w:sz w:val="22"/>
+                <w:lang w:eastAsia="ru-RU"/>
+              </w:rPr>
+              <w:t> </w:t>
+            </w:r>
+          </w:p>
+        </w:tc>
+        <w:tc>
+          <w:tcPr>
+            <w:tcW w:w="4455" w:type="dxa"/>
+            <w:tcBorders>
+              <w:top w:val="nil"/>
+              <w:left w:val="nil"/>
+              <w:bottom w:val="single" w:sz="6" w:space="0" w:color="000000"/>
+              <w:right w:val="nil"/>
+            </w:tcBorders>
+            <w:tcMar>
+              <w:top w:w="0" w:type="dxa"/>
+              <w:left w:w="0" w:type="dxa"/>
+              <w:bottom w:w="28" w:type="dxa"/>
+              <w:right w:w="0" w:type="dxa"/>
+            </w:tcMar>
+            <w:vAlign w:val="center"/>
+            <w:hideMark/>
+          </w:tcPr>
+          <w:p>
+            <w:pPr>
+              <w:spacing w:line="240" w:lineRule="auto"/>
+              <w:ind w:hanging="1"/>
+              <w:jc w:val="both"/>
+              <w:rPr>
+                <w:rFonts w:eastAsia="Times New Roman" w:cs="Times New Roman"/>
+                <w:sz w:val="24"/>
+                <w:szCs w:val="24"/>
+                <w:lang w:eastAsia="ru-RU"/>
+              </w:rPr>
+            </w:pPr>
+            <w:r>
+              <w:rPr>
+                <w:rFonts w:eastAsia="Times New Roman" w:cs="Times New Roman"/>
+                <w:sz w:val="24"/>
+                <w:szCs w:val="24"/>
+                <w:lang w:eastAsia="ru-RU"/>
+              </w:rPr>
+              <w:t> </w:t>
+            </w:r>
+            <w:proofErr w:type="gramStart"/>
+            <w:r>
+              <w:rPr>
+                <w:rFonts w:eastAsia="Times New Roman" w:cs="Times New Roman"/>
+                <w:sz w:val="22"/>
+                <w:lang w:eastAsia="ru-RU"/>
+              </w:rPr>
+              <w:t>погашен</w:t>
+            </w:r>
+            <w:proofErr w:type="gramEnd"/>
+            <w:r>
+              <w:rPr>
+                <w:rFonts w:eastAsia="Times New Roman" w:cs="Times New Roman"/>
+                <w:sz w:val="22"/>
+                <w:lang w:eastAsia="ru-RU"/>
+              </w:rPr>
+              <w:t>/</w:t>
+            </w:r>
+            <w:r>
+              <w:rPr>
+                <w:rFonts w:eastAsia="Times New Roman" w:cs="Times New Roman"/>
+                <w:b/>
+                <w:bCs/>
+                <w:sz w:val="22"/>
+                <w:lang w:eastAsia="ru-RU"/>
+              </w:rPr>
+              <w:t>не погашен</w:t>
+            </w:r>
+            <w:r>
+              <w:rPr>
+                <w:rFonts w:eastAsia="Times New Roman" w:cs="Times New Roman"/>
+                <w:sz w:val="22"/>
+                <w:lang w:eastAsia="ru-RU"/>
+              </w:rPr>
+              <w:t> </w:t>
+            </w:r>
+          </w:p>
+        </w:tc>
+      </w:tr>
+      <w:tr>
+        <w:trPr>
+          <w:trHeight w:val="240"/>
+          <w:tblCellSpacing w:w="0" w:type="dxa"/>
+        </w:trPr>
+        <w:tc>
+          <w:tcPr>
+            <w:tcW w:w="5040" w:type="dxa"/>
+            <w:tcBorders>
+              <w:top w:val="nil"/>
+              <w:left w:val="nil"/>
+              <w:bottom w:val="single" w:sz="6" w:space="0" w:color="000000"/>
+              <w:right w:val="nil"/>
+            </w:tcBorders>
+            <w:tcMar>
+              <w:top w:w="0" w:type="dxa"/>
+              <w:left w:w="0" w:type="dxa"/>
+              <w:bottom w:w="28" w:type="dxa"/>
+              <w:right w:w="0" w:type="dxa"/>
+            </w:tcMar>
+            <w:vAlign w:val="center"/>
+            <w:hideMark/>
+          </w:tcPr>
+          <w:p>
+            <w:pPr>
+              <w:spacing w:line="240" w:lineRule="auto"/>
+              <w:jc w:val="both"/>
+              <w:rPr>
+                <w:rFonts w:eastAsia="Times New Roman" w:cs="Times New Roman"/>
+                <w:sz w:val="24"/>
+                <w:szCs w:val="24"/>
+                <w:lang w:eastAsia="ru-RU"/>
+              </w:rPr>
+            </w:pPr>
+            <w:r>
+              <w:rPr>
+                <w:rFonts w:eastAsia="Times New Roman" w:cs="Times New Roman"/>
+                <w:sz w:val="22"/>
+                <w:lang w:eastAsia="ru-RU"/>
+              </w:rPr>
+              <w:t>$</w:t>
+            </w:r>
+            <w:proofErr w:type="spellStart"/>
+            <w:r>
+              <w:rPr>
+                <w:rFonts w:eastAsia="Times New Roman" w:cs="Times New Roman"/>
+                <w:sz w:val="22"/>
+                <w:lang w:eastAsia="ru-RU"/>
+              </w:rPr>
+              <w:t>состояние@взаимосвязь</w:t>
+            </w:r>
+            <w:proofErr w:type="spellEnd"/>
+            <w:r>
+              <w:rPr>
+                <w:rFonts w:eastAsia="Times New Roman" w:cs="Times New Roman"/>
+                <w:sz w:val="22"/>
+                <w:lang w:eastAsia="ru-RU"/>
+              </w:rPr>
+              <w:t xml:space="preserve"> </w:t>
+            </w:r>
+            <w:proofErr w:type="spellStart"/>
+            <w:r>
+              <w:rPr>
+                <w:rFonts w:eastAsia="Times New Roman" w:cs="Times New Roman"/>
+                <w:sz w:val="22"/>
+                <w:lang w:eastAsia="ru-RU"/>
+              </w:rPr>
+              <w:t>эскиза@имя</w:t>
+            </w:r>
+            <w:proofErr w:type="spellEnd"/>
+            <w:r>
+              <w:rPr>
+                <w:rFonts w:eastAsia="Times New Roman" w:cs="Times New Roman"/>
+                <w:sz w:val="22"/>
+                <w:lang w:eastAsia="ru-RU"/>
+              </w:rPr>
+              <w:t xml:space="preserve"> эскиза </w:t>
+            </w:r>
+          </w:p>
+        </w:tc>
+        <w:tc>
+          <w:tcPr>
+            <w:tcW w:w="4455" w:type="dxa"/>
+            <w:tcBorders>
+              <w:top w:val="nil"/>
+              <w:left w:val="nil"/>
+              <w:bottom w:val="single" w:sz="6" w:space="0" w:color="000000"/>
+              <w:right w:val="nil"/>
+            </w:tcBorders>
+            <w:tcMar>
+              <w:top w:w="0" w:type="dxa"/>
+              <w:left w:w="0" w:type="dxa"/>
+              <w:bottom w:w="28" w:type="dxa"/>
+              <w:right w:w="0" w:type="dxa"/>
+            </w:tcMar>
+            <w:vAlign w:val="center"/>
+            <w:hideMark/>
+          </w:tcPr>
+          <w:p>
+            <w:pPr>
+              <w:spacing w:line="240" w:lineRule="auto"/>
+              <w:ind w:hanging="1"/>
+              <w:jc w:val="both"/>
+              <w:rPr>
+                <w:rFonts w:eastAsia="Times New Roman" w:cs="Times New Roman"/>
+                <w:sz w:val="24"/>
+                <w:szCs w:val="24"/>
+                <w:lang w:eastAsia="ru-RU"/>
+              </w:rPr>
+            </w:pPr>
+            <w:r>
+              <w:rPr>
+                <w:rFonts w:eastAsia="Times New Roman" w:cs="Times New Roman"/>
+                <w:sz w:val="24"/>
+                <w:szCs w:val="24"/>
+                <w:lang w:eastAsia="ru-RU"/>
+              </w:rPr>
+              <w:t> </w:t>
+            </w:r>
+            <w:proofErr w:type="gramStart"/>
+            <w:r>
+              <w:rPr>
+                <w:rFonts w:eastAsia="Times New Roman" w:cs="Times New Roman"/>
+                <w:sz w:val="22"/>
+                <w:lang w:eastAsia="ru-RU"/>
+              </w:rPr>
+              <w:t>погашен</w:t>
+            </w:r>
+            <w:proofErr w:type="gramEnd"/>
+            <w:r>
+              <w:rPr>
+                <w:rFonts w:eastAsia="Times New Roman" w:cs="Times New Roman"/>
+                <w:sz w:val="22"/>
+                <w:lang w:eastAsia="ru-RU"/>
+              </w:rPr>
+              <w:t>/</w:t>
+            </w:r>
+            <w:r>
+              <w:rPr>
+                <w:rFonts w:eastAsia="Times New Roman" w:cs="Times New Roman"/>
+                <w:b/>
+                <w:bCs/>
+                <w:sz w:val="22"/>
+                <w:lang w:eastAsia="ru-RU"/>
+              </w:rPr>
+              <w:t>не погашен</w:t>
+            </w:r>
+            <w:r>
+              <w:rPr>
+                <w:rFonts w:eastAsia="Times New Roman" w:cs="Times New Roman"/>
+                <w:sz w:val="22"/>
+                <w:lang w:eastAsia="ru-RU"/>
+              </w:rPr>
+              <w:t> </w:t>
+            </w:r>
+          </w:p>
+        </w:tc>
+      </w:tr>
+      <w:tr>
+        <w:trPr>
+          <w:trHeight w:val="240"/>
+          <w:tblCellSpacing w:w="0" w:type="dxa"/>
+        </w:trPr>
+        <w:tc>
+          <w:tcPr>
+            <w:tcW w:w="5040" w:type="dxa"/>
+            <w:tcBorders>
+              <w:top w:val="nil"/>
+              <w:left w:val="nil"/>
+              <w:bottom w:val="single" w:sz="6" w:space="0" w:color="000000"/>
+              <w:right w:val="nil"/>
+            </w:tcBorders>
+            <w:tcMar>
+              <w:top w:w="0" w:type="dxa"/>
+              <w:left w:w="0" w:type="dxa"/>
+              <w:bottom w:w="28" w:type="dxa"/>
+              <w:right w:w="0" w:type="dxa"/>
+            </w:tcMar>
+            <w:vAlign w:val="center"/>
+            <w:hideMark/>
+          </w:tcPr>
+          <w:p>
+            <w:pPr>
+              <w:spacing w:line="240" w:lineRule="auto"/>
+              <w:jc w:val="both"/>
+              <w:rPr>
+                <w:rFonts w:eastAsia="Times New Roman" w:cs="Times New Roman"/>
+                <w:sz w:val="24"/>
+                <w:szCs w:val="24"/>
+                <w:lang w:eastAsia="ru-RU"/>
+              </w:rPr>
+            </w:pPr>
+            <w:r>
+              <w:rPr>
+                <w:rFonts w:eastAsia="Times New Roman" w:cs="Times New Roman"/>
+                <w:sz w:val="22"/>
+                <w:lang w:eastAsia="ru-RU"/>
+              </w:rPr>
+              <w:t>$</w:t>
+            </w:r>
+            <w:proofErr w:type="spellStart"/>
+            <w:r>
+              <w:rPr>
+                <w:rFonts w:eastAsia="Times New Roman" w:cs="Times New Roman"/>
+                <w:sz w:val="22"/>
+                <w:lang w:eastAsia="ru-RU"/>
+              </w:rPr>
+              <w:t>заметки_пользователя</w:t>
+            </w:r>
+            <w:proofErr w:type="spellEnd"/>
+            <w:r>
+              <w:rPr>
+                <w:rFonts w:eastAsia="Times New Roman" w:cs="Times New Roman"/>
+                <w:sz w:val="22"/>
+                <w:lang w:eastAsia="ru-RU"/>
+              </w:rPr>
+              <w:t> </w:t>
+            </w:r>
+          </w:p>
+        </w:tc>
+        <w:tc>
+          <w:tcPr>
+            <w:tcW w:w="4455" w:type="dxa"/>
+            <w:tcBorders>
+              <w:top w:val="nil"/>
+              <w:left w:val="nil"/>
+              <w:bottom w:val="single" w:sz="6" w:space="0" w:color="000000"/>
+              <w:right w:val="nil"/>
+            </w:tcBorders>
+            <w:tcMar>
+              <w:top w:w="0" w:type="dxa"/>
+              <w:left w:w="0" w:type="dxa"/>
+              <w:bottom w:w="28" w:type="dxa"/>
+              <w:right w:w="0" w:type="dxa"/>
+            </w:tcMar>
+            <w:vAlign w:val="center"/>
+            <w:hideMark/>
+          </w:tcPr>
+          <w:p>
+            <w:pPr>
+              <w:spacing w:line="240" w:lineRule="auto"/>
+              <w:ind w:hanging="1"/>
+              <w:jc w:val="both"/>
+              <w:rPr>
+                <w:rFonts w:eastAsia="Times New Roman" w:cs="Times New Roman"/>
+                <w:sz w:val="24"/>
+                <w:szCs w:val="24"/>
+                <w:lang w:eastAsia="ru-RU"/>
+              </w:rPr>
+            </w:pPr>
+            <w:r>
+              <w:rPr>
+                <w:rFonts w:eastAsia="Times New Roman" w:cs="Times New Roman"/>
+                <w:sz w:val="24"/>
+                <w:szCs w:val="24"/>
+                <w:lang w:eastAsia="ru-RU"/>
+              </w:rPr>
+              <w:t> </w:t>
+            </w:r>
+            <w:r>
+              <w:rPr>
+                <w:rFonts w:eastAsia="Times New Roman" w:cs="Times New Roman"/>
+                <w:sz w:val="22"/>
+                <w:lang w:eastAsia="ru-RU"/>
+              </w:rPr>
+              <w:t>любая строка текста </w:t>
+            </w:r>
+          </w:p>
+        </w:tc>
+      </w:tr>
+      <w:tr>
+        <w:trPr>
+          <w:trHeight w:val="240"/>
+          <w:tblCellSpacing w:w="0" w:type="dxa"/>
+        </w:trPr>
+        <w:tc>
+          <w:tcPr>
+            <w:tcW w:w="5040" w:type="dxa"/>
+            <w:tcBorders>
+              <w:top w:val="nil"/>
+              <w:left w:val="nil"/>
+              <w:bottom w:val="single" w:sz="6" w:space="0" w:color="000000"/>
+              <w:right w:val="nil"/>
+            </w:tcBorders>
+            <w:tcMar>
+              <w:top w:w="0" w:type="dxa"/>
+              <w:left w:w="0" w:type="dxa"/>
+              <w:bottom w:w="28" w:type="dxa"/>
+              <w:right w:w="0" w:type="dxa"/>
+            </w:tcMar>
+            <w:vAlign w:val="center"/>
+            <w:hideMark/>
+          </w:tcPr>
+          <w:p>
+            <w:pPr>
+              <w:spacing w:line="240" w:lineRule="auto"/>
+              <w:jc w:val="both"/>
+              <w:rPr>
+                <w:rFonts w:eastAsia="Times New Roman" w:cs="Times New Roman"/>
+                <w:sz w:val="24"/>
+                <w:szCs w:val="24"/>
+                <w:lang w:eastAsia="ru-RU"/>
+              </w:rPr>
+            </w:pPr>
+            <w:r>
+              <w:rPr>
+                <w:rFonts w:eastAsia="Times New Roman" w:cs="Times New Roman"/>
+                <w:sz w:val="22"/>
+                <w:lang w:eastAsia="ru-RU"/>
+              </w:rPr>
+              <w:t>$цвет </w:t>
+            </w:r>
+          </w:p>
+        </w:tc>
+        <w:tc>
+          <w:tcPr>
+            <w:tcW w:w="4455" w:type="dxa"/>
+            <w:tcBorders>
+              <w:top w:val="nil"/>
+              <w:left w:val="nil"/>
+              <w:bottom w:val="single" w:sz="6" w:space="0" w:color="000000"/>
+              <w:right w:val="nil"/>
+            </w:tcBorders>
+            <w:tcMar>
+              <w:top w:w="0" w:type="dxa"/>
+              <w:left w:w="0" w:type="dxa"/>
+              <w:bottom w:w="28" w:type="dxa"/>
+              <w:right w:w="0" w:type="dxa"/>
+            </w:tcMar>
+            <w:vAlign w:val="center"/>
+            <w:hideMark/>
+          </w:tcPr>
+          <w:p>
+            <w:pPr>
+              <w:spacing w:line="240" w:lineRule="auto"/>
+              <w:ind w:hanging="1"/>
+              <w:jc w:val="both"/>
+              <w:rPr>
+                <w:rFonts w:eastAsia="Times New Roman" w:cs="Times New Roman"/>
+                <w:sz w:val="24"/>
+                <w:szCs w:val="24"/>
+                <w:lang w:eastAsia="ru-RU"/>
+              </w:rPr>
+            </w:pPr>
+            <w:r>
+              <w:rPr>
+                <w:rFonts w:eastAsia="Times New Roman" w:cs="Times New Roman"/>
+                <w:sz w:val="24"/>
+                <w:szCs w:val="24"/>
+                <w:lang w:eastAsia="ru-RU"/>
+              </w:rPr>
+              <w:t> </w:t>
+            </w:r>
+            <w:r>
+              <w:rPr>
+                <w:rFonts w:eastAsia="Times New Roman" w:cs="Times New Roman"/>
+                <w:sz w:val="22"/>
+                <w:lang w:eastAsia="ru-RU"/>
+              </w:rPr>
+              <w:t xml:space="preserve">32-битное целое число, определяющее цвета RGB (0 – </w:t>
+            </w:r>
+            <w:proofErr w:type="gramStart"/>
+            <w:r>
+              <w:rPr>
+                <w:rFonts w:eastAsia="Times New Roman" w:cs="Times New Roman"/>
+                <w:sz w:val="22"/>
+                <w:lang w:eastAsia="ru-RU"/>
+              </w:rPr>
+              <w:t>черный</w:t>
+            </w:r>
+            <w:proofErr w:type="gramEnd"/>
+            <w:r>
+              <w:rPr>
+                <w:rFonts w:eastAsia="Times New Roman" w:cs="Times New Roman"/>
+                <w:sz w:val="22"/>
+                <w:lang w:eastAsia="ru-RU"/>
+              </w:rPr>
+              <w:t>) </w:t>
+            </w:r>
+          </w:p>
+        </w:tc>
+      </w:tr>
+      <w:tr>
+        <w:trPr>
+          <w:trHeight w:val="240"/>
+          <w:tblCellSpacing w:w="0" w:type="dxa"/>
+        </w:trPr>
+        <w:tc>
+          <w:tcPr>
+            <w:tcW w:w="5040" w:type="dxa"/>
+            <w:tcBorders>
+              <w:top w:val="nil"/>
+              <w:left w:val="nil"/>
+              <w:bottom w:val="single" w:sz="6" w:space="0" w:color="000000"/>
+              <w:right w:val="nil"/>
+            </w:tcBorders>
+            <w:tcMar>
+              <w:top w:w="0" w:type="dxa"/>
+              <w:left w:w="0" w:type="dxa"/>
+              <w:bottom w:w="28" w:type="dxa"/>
+              <w:right w:w="0" w:type="dxa"/>
+            </w:tcMar>
+            <w:vAlign w:val="center"/>
+            <w:hideMark/>
+          </w:tcPr>
+          <w:p>
+            <w:pPr>
+              <w:spacing w:line="240" w:lineRule="auto"/>
+              <w:jc w:val="both"/>
+              <w:rPr>
+                <w:rFonts w:eastAsia="Times New Roman" w:cs="Times New Roman"/>
+                <w:sz w:val="24"/>
+                <w:szCs w:val="24"/>
+                <w:lang w:eastAsia="ru-RU"/>
+              </w:rPr>
+            </w:pPr>
+            <w:r>
+              <w:rPr>
+                <w:rFonts w:eastAsia="Times New Roman" w:cs="Times New Roman"/>
+                <w:sz w:val="22"/>
+                <w:lang w:eastAsia="ru-RU"/>
+              </w:rPr>
+              <w:t>$</w:t>
+            </w:r>
+            <w:proofErr w:type="spellStart"/>
+            <w:r>
+              <w:rPr>
+                <w:rFonts w:eastAsia="Times New Roman" w:cs="Times New Roman"/>
+                <w:sz w:val="22"/>
+                <w:lang w:eastAsia="ru-RU"/>
+              </w:rPr>
+              <w:t>отобразить@компонент</w:t>
+            </w:r>
+            <w:proofErr w:type="spellEnd"/>
+            <w:r>
+              <w:rPr>
+                <w:rFonts w:eastAsia="Times New Roman" w:cs="Times New Roman"/>
+                <w:sz w:val="22"/>
+                <w:lang w:eastAsia="ru-RU"/>
+              </w:rPr>
+              <w:t>&lt;экземпляр&gt;сборки </w:t>
+            </w:r>
+          </w:p>
+        </w:tc>
+        <w:tc>
+          <w:tcPr>
+            <w:tcW w:w="4455" w:type="dxa"/>
+            <w:tcBorders>
+              <w:top w:val="nil"/>
+              <w:left w:val="nil"/>
+              <w:bottom w:val="single" w:sz="6" w:space="0" w:color="000000"/>
+              <w:right w:val="nil"/>
+            </w:tcBorders>
+            <w:tcMar>
+              <w:top w:w="0" w:type="dxa"/>
+              <w:left w:w="0" w:type="dxa"/>
+              <w:bottom w:w="28" w:type="dxa"/>
+              <w:right w:w="0" w:type="dxa"/>
+            </w:tcMar>
+            <w:vAlign w:val="center"/>
+            <w:hideMark/>
+          </w:tcPr>
+          <w:p>
+            <w:pPr>
+              <w:spacing w:line="240" w:lineRule="auto"/>
+              <w:ind w:hanging="1"/>
+              <w:jc w:val="both"/>
+              <w:rPr>
+                <w:rFonts w:eastAsia="Times New Roman" w:cs="Times New Roman"/>
+                <w:sz w:val="24"/>
+                <w:szCs w:val="24"/>
+                <w:lang w:eastAsia="ru-RU"/>
+              </w:rPr>
+            </w:pPr>
+            <w:r>
+              <w:rPr>
+                <w:rFonts w:eastAsia="Times New Roman" w:cs="Times New Roman"/>
+                <w:sz w:val="24"/>
+                <w:szCs w:val="24"/>
+                <w:lang w:eastAsia="ru-RU"/>
+              </w:rPr>
+              <w:t> </w:t>
+            </w:r>
+            <w:r>
+              <w:rPr>
+                <w:rFonts w:eastAsia="Times New Roman" w:cs="Times New Roman"/>
+                <w:sz w:val="22"/>
+                <w:lang w:eastAsia="ru-RU"/>
+              </w:rPr>
+              <w:t>да/</w:t>
+            </w:r>
+            <w:r>
+              <w:rPr>
+                <w:rFonts w:eastAsia="Times New Roman" w:cs="Times New Roman"/>
+                <w:b/>
+                <w:bCs/>
+                <w:sz w:val="22"/>
+                <w:lang w:eastAsia="ru-RU"/>
+              </w:rPr>
+              <w:t>нет </w:t>
+            </w:r>
+          </w:p>
+        </w:tc>
+      </w:tr>
+      <w:tr>
+        <w:trPr>
+          <w:trHeight w:val="240"/>
+          <w:tblCellSpacing w:w="0" w:type="dxa"/>
+        </w:trPr>
+        <w:tc>
+          <w:tcPr>
+            <w:tcW w:w="5040" w:type="dxa"/>
+            <w:tcBorders>
+              <w:top w:val="nil"/>
+              <w:left w:val="nil"/>
+              <w:bottom w:val="single" w:sz="6" w:space="0" w:color="000000"/>
+              <w:right w:val="nil"/>
+            </w:tcBorders>
+            <w:tcMar>
+              <w:top w:w="0" w:type="dxa"/>
+              <w:left w:w="0" w:type="dxa"/>
+              <w:bottom w:w="28" w:type="dxa"/>
+              <w:right w:w="0" w:type="dxa"/>
+            </w:tcMar>
+            <w:vAlign w:val="center"/>
+            <w:hideMark/>
+          </w:tcPr>
+          <w:p>
+            <w:pPr>
+              <w:spacing w:line="240" w:lineRule="auto"/>
+              <w:jc w:val="both"/>
+              <w:rPr>
+                <w:rFonts w:eastAsia="Times New Roman" w:cs="Times New Roman"/>
+                <w:sz w:val="24"/>
+                <w:szCs w:val="24"/>
+                <w:lang w:eastAsia="ru-RU"/>
+              </w:rPr>
+            </w:pPr>
+            <w:r>
+              <w:rPr>
+                <w:rFonts w:eastAsia="Times New Roman" w:cs="Times New Roman"/>
+                <w:sz w:val="22"/>
+                <w:lang w:eastAsia="ru-RU"/>
+              </w:rPr>
+              <w:t>$</w:t>
+            </w:r>
+            <w:proofErr w:type="spellStart"/>
+            <w:r>
+              <w:rPr>
+                <w:rFonts w:eastAsia="Times New Roman" w:cs="Times New Roman"/>
+                <w:sz w:val="22"/>
+                <w:lang w:eastAsia="ru-RU"/>
+              </w:rPr>
+              <w:t>состояние@компонент</w:t>
+            </w:r>
+            <w:proofErr w:type="spellEnd"/>
+            <w:r>
+              <w:rPr>
+                <w:rFonts w:eastAsia="Times New Roman" w:cs="Times New Roman"/>
+                <w:sz w:val="22"/>
+                <w:lang w:eastAsia="ru-RU"/>
+              </w:rPr>
+              <w:t>&lt;экземпляр&gt;сборки </w:t>
+            </w:r>
+          </w:p>
+        </w:tc>
+        <w:tc>
+          <w:tcPr>
+            <w:tcW w:w="4455" w:type="dxa"/>
+            <w:tcBorders>
+              <w:top w:val="nil"/>
+              <w:left w:val="nil"/>
+              <w:bottom w:val="single" w:sz="6" w:space="0" w:color="000000"/>
+              <w:right w:val="nil"/>
+            </w:tcBorders>
+            <w:tcMar>
+              <w:top w:w="0" w:type="dxa"/>
+              <w:left w:w="0" w:type="dxa"/>
+              <w:bottom w:w="28" w:type="dxa"/>
+              <w:right w:w="0" w:type="dxa"/>
+            </w:tcMar>
+            <w:vAlign w:val="center"/>
+            <w:hideMark/>
+          </w:tcPr>
+          <w:p>
+            <w:pPr>
+              <w:spacing w:line="240" w:lineRule="auto"/>
+              <w:ind w:hanging="1"/>
+              <w:jc w:val="both"/>
+              <w:rPr>
+                <w:rFonts w:eastAsia="Times New Roman" w:cs="Times New Roman"/>
+                <w:sz w:val="24"/>
+                <w:szCs w:val="24"/>
+                <w:lang w:eastAsia="ru-RU"/>
+              </w:rPr>
+            </w:pPr>
+            <w:r>
+              <w:rPr>
+                <w:rFonts w:eastAsia="Times New Roman" w:cs="Times New Roman"/>
+                <w:b/>
+                <w:bCs/>
+                <w:sz w:val="22"/>
+                <w:lang w:eastAsia="ru-RU"/>
+              </w:rPr>
+              <w:t>решен</w:t>
+            </w:r>
+            <w:r>
+              <w:rPr>
+                <w:rFonts w:eastAsia="Times New Roman" w:cs="Times New Roman"/>
+                <w:sz w:val="22"/>
+                <w:lang w:eastAsia="ru-RU"/>
+              </w:rPr>
+              <w:t>/погашен </w:t>
+            </w:r>
+          </w:p>
+        </w:tc>
+      </w:tr>
+      <w:tr>
+        <w:trPr>
+          <w:trHeight w:val="240"/>
+          <w:tblCellSpacing w:w="0" w:type="dxa"/>
+        </w:trPr>
+        <w:tc>
+          <w:tcPr>
+            <w:tcW w:w="5040" w:type="dxa"/>
+            <w:tcBorders>
+              <w:top w:val="nil"/>
+              <w:left w:val="nil"/>
+              <w:bottom w:val="single" w:sz="6" w:space="0" w:color="000000"/>
+              <w:right w:val="nil"/>
+            </w:tcBorders>
+            <w:tcMar>
+              <w:top w:w="0" w:type="dxa"/>
+              <w:left w:w="0" w:type="dxa"/>
+              <w:bottom w:w="28" w:type="dxa"/>
+              <w:right w:w="0" w:type="dxa"/>
+            </w:tcMar>
+            <w:vAlign w:val="center"/>
+            <w:hideMark/>
+          </w:tcPr>
+          <w:p>
+            <w:pPr>
+              <w:spacing w:line="240" w:lineRule="auto"/>
+              <w:jc w:val="both"/>
+              <w:rPr>
+                <w:rFonts w:eastAsia="Times New Roman" w:cs="Times New Roman"/>
+                <w:sz w:val="24"/>
+                <w:szCs w:val="24"/>
+                <w:lang w:eastAsia="ru-RU"/>
+              </w:rPr>
+            </w:pPr>
+            <w:r>
+              <w:rPr>
+                <w:rFonts w:eastAsia="Times New Roman" w:cs="Times New Roman"/>
+                <w:sz w:val="22"/>
+                <w:lang w:eastAsia="ru-RU"/>
+              </w:rPr>
+              <w:t>$</w:t>
+            </w:r>
+            <w:proofErr w:type="spellStart"/>
+            <w:r>
+              <w:rPr>
+                <w:rFonts w:eastAsia="Times New Roman" w:cs="Times New Roman"/>
+                <w:sz w:val="22"/>
+                <w:lang w:eastAsia="ru-RU"/>
+              </w:rPr>
+              <w:t>конфигурация@компонент</w:t>
+            </w:r>
+            <w:proofErr w:type="spellEnd"/>
+            <w:r>
+              <w:rPr>
+                <w:rFonts w:eastAsia="Times New Roman" w:cs="Times New Roman"/>
+                <w:sz w:val="22"/>
+                <w:lang w:eastAsia="ru-RU"/>
+              </w:rPr>
+              <w:t>&lt;экземпляр&gt;сборки </w:t>
+            </w:r>
+          </w:p>
+        </w:tc>
+        <w:tc>
+          <w:tcPr>
+            <w:tcW w:w="4455" w:type="dxa"/>
+            <w:tcBorders>
+              <w:top w:val="nil"/>
+              <w:left w:val="nil"/>
+              <w:bottom w:val="single" w:sz="6" w:space="0" w:color="000000"/>
+              <w:right w:val="nil"/>
+            </w:tcBorders>
+            <w:tcMar>
+              <w:top w:w="0" w:type="dxa"/>
+              <w:left w:w="0" w:type="dxa"/>
+              <w:bottom w:w="28" w:type="dxa"/>
+              <w:right w:w="0" w:type="dxa"/>
+            </w:tcMar>
+            <w:vAlign w:val="center"/>
+            <w:hideMark/>
+          </w:tcPr>
+          <w:p>
+            <w:pPr>
+              <w:spacing w:line="240" w:lineRule="auto"/>
+              <w:ind w:hanging="1"/>
+              <w:jc w:val="both"/>
+              <w:rPr>
+                <w:rFonts w:eastAsia="Times New Roman" w:cs="Times New Roman"/>
+                <w:sz w:val="24"/>
+                <w:szCs w:val="24"/>
+                <w:lang w:eastAsia="ru-RU"/>
+              </w:rPr>
+            </w:pPr>
+            <w:r>
+              <w:rPr>
+                <w:rFonts w:eastAsia="Times New Roman" w:cs="Times New Roman"/>
+                <w:sz w:val="22"/>
+                <w:lang w:eastAsia="ru-RU"/>
+              </w:rPr>
+              <w:t xml:space="preserve">имя конфигурации </w:t>
+            </w:r>
+            <w:r>
+              <w:rPr>
+                <w:rFonts w:eastAsia="Times New Roman" w:cs="Times New Roman"/>
+                <w:sz w:val="22"/>
+                <w:lang w:eastAsia="ru-RU"/>
+              </w:rPr>
+              <w:t>–</w:t>
+            </w:r>
+            <w:r>
+              <w:rPr>
+                <w:rFonts w:eastAsia="Times New Roman" w:cs="Times New Roman"/>
+                <w:sz w:val="22"/>
+                <w:lang w:eastAsia="ru-RU"/>
+              </w:rPr>
+              <w:t xml:space="preserve"> </w:t>
+            </w:r>
+            <w:r>
+              <w:rPr>
+                <w:rFonts w:eastAsia="Times New Roman" w:cs="Times New Roman"/>
+                <w:b/>
+                <w:bCs/>
+                <w:sz w:val="22"/>
+                <w:lang w:eastAsia="ru-RU"/>
+              </w:rPr>
+              <w:t>текущая</w:t>
+            </w:r>
+            <w:r>
+              <w:rPr>
+                <w:rFonts w:eastAsia="Times New Roman" w:cs="Times New Roman"/>
+                <w:sz w:val="22"/>
+                <w:lang w:eastAsia="ru-RU"/>
+              </w:rPr>
+              <w:t xml:space="preserve"> или последняя сохраненная конфигурация компонента (если для компонента используется производная конфигурация, а основная таблица ячейки останется пустой, то используемая конфигурация будет связана </w:t>
+            </w:r>
+            <w:proofErr w:type="gramStart"/>
+            <w:r>
+              <w:rPr>
+                <w:rFonts w:eastAsia="Times New Roman" w:cs="Times New Roman"/>
+                <w:sz w:val="22"/>
+                <w:lang w:eastAsia="ru-RU"/>
+              </w:rPr>
+              <w:t>с</w:t>
+            </w:r>
+            <w:proofErr w:type="gramEnd"/>
+            <w:r>
+              <w:rPr>
+                <w:rFonts w:eastAsia="Times New Roman" w:cs="Times New Roman"/>
+                <w:sz w:val="22"/>
+                <w:lang w:eastAsia="ru-RU"/>
+              </w:rPr>
+              <w:t xml:space="preserve"> родительской) </w:t>
+            </w:r>
+          </w:p>
+        </w:tc>
+      </w:tr>
+      <w:tr>
+        <w:trPr>
+          <w:trHeight w:val="225"/>
+          <w:tblCellSpacing w:w="0" w:type="dxa"/>
+        </w:trPr>
+        <w:tc>
+          <w:tcPr>
+            <w:tcW w:w="5040" w:type="dxa"/>
+            <w:tcBorders>
+              <w:top w:val="nil"/>
+              <w:left w:val="nil"/>
+              <w:bottom w:val="single" w:sz="6" w:space="0" w:color="000000"/>
+              <w:right w:val="nil"/>
+            </w:tcBorders>
+            <w:tcMar>
+              <w:top w:w="0" w:type="dxa"/>
+              <w:left w:w="0" w:type="dxa"/>
+              <w:bottom w:w="28" w:type="dxa"/>
+              <w:right w:w="0" w:type="dxa"/>
+            </w:tcMar>
+            <w:vAlign w:val="center"/>
+            <w:hideMark/>
+          </w:tcPr>
+          <w:p>
+            <w:pPr>
+              <w:spacing w:line="225" w:lineRule="atLeast"/>
+              <w:jc w:val="both"/>
+              <w:rPr>
+                <w:rFonts w:eastAsia="Times New Roman" w:cs="Times New Roman"/>
+                <w:sz w:val="24"/>
+                <w:szCs w:val="24"/>
+                <w:lang w:eastAsia="ru-RU"/>
+              </w:rPr>
+            </w:pPr>
+            <w:r>
+              <w:rPr>
+                <w:rFonts w:eastAsia="Times New Roman" w:cs="Times New Roman"/>
+                <w:sz w:val="22"/>
+                <w:lang w:eastAsia="ru-RU"/>
+              </w:rPr>
+              <w:t>$</w:t>
+            </w:r>
+            <w:proofErr w:type="spellStart"/>
+            <w:r>
+              <w:rPr>
+                <w:rFonts w:eastAsia="Times New Roman" w:cs="Times New Roman"/>
+                <w:sz w:val="22"/>
+                <w:lang w:eastAsia="ru-RU"/>
+              </w:rPr>
+              <w:t>не_расширять_в_спецификации_сборки</w:t>
+            </w:r>
+            <w:proofErr w:type="spellEnd"/>
+            <w:r>
+              <w:rPr>
+                <w:rFonts w:eastAsia="Times New Roman" w:cs="Times New Roman"/>
+                <w:sz w:val="22"/>
+                <w:lang w:eastAsia="ru-RU"/>
+              </w:rPr>
+              <w:t> </w:t>
+            </w:r>
+          </w:p>
+        </w:tc>
+        <w:tc>
+          <w:tcPr>
+            <w:tcW w:w="4455" w:type="dxa"/>
+            <w:tcBorders>
+              <w:top w:val="nil"/>
+              <w:left w:val="nil"/>
+              <w:bottom w:val="single" w:sz="6" w:space="0" w:color="000000"/>
+              <w:right w:val="nil"/>
+            </w:tcBorders>
+            <w:tcMar>
+              <w:top w:w="0" w:type="dxa"/>
+              <w:left w:w="0" w:type="dxa"/>
+              <w:bottom w:w="28" w:type="dxa"/>
+              <w:right w:w="0" w:type="dxa"/>
+            </w:tcMar>
+            <w:vAlign w:val="center"/>
+            <w:hideMark/>
+          </w:tcPr>
+          <w:p>
+            <w:pPr>
+              <w:spacing w:line="225" w:lineRule="atLeast"/>
+              <w:ind w:hanging="1"/>
+              <w:jc w:val="both"/>
+              <w:rPr>
+                <w:rFonts w:eastAsia="Times New Roman" w:cs="Times New Roman"/>
+                <w:sz w:val="24"/>
+                <w:szCs w:val="24"/>
+                <w:lang w:eastAsia="ru-RU"/>
+              </w:rPr>
+            </w:pPr>
+            <w:r>
+              <w:rPr>
+                <w:rFonts w:eastAsia="Times New Roman" w:cs="Times New Roman"/>
+                <w:sz w:val="24"/>
+                <w:szCs w:val="24"/>
+                <w:lang w:eastAsia="ru-RU"/>
+              </w:rPr>
+              <w:t> </w:t>
+            </w:r>
+            <w:r>
+              <w:rPr>
+                <w:rFonts w:eastAsia="Times New Roman" w:cs="Times New Roman"/>
+                <w:sz w:val="22"/>
+                <w:lang w:eastAsia="ru-RU"/>
+              </w:rPr>
+              <w:t>да (никогда не расширять)/</w:t>
+            </w:r>
+            <w:r>
+              <w:rPr>
+                <w:rFonts w:eastAsia="Times New Roman" w:cs="Times New Roman"/>
+                <w:b/>
+                <w:bCs/>
+                <w:sz w:val="22"/>
+                <w:lang w:eastAsia="ru-RU"/>
+              </w:rPr>
+              <w:t>нет</w:t>
+            </w:r>
+            <w:r>
+              <w:rPr>
+                <w:rFonts w:eastAsia="Times New Roman" w:cs="Times New Roman"/>
+                <w:sz w:val="22"/>
+                <w:lang w:eastAsia="ru-RU"/>
+              </w:rPr>
+              <w:t xml:space="preserve"> (расширять)</w:t>
+            </w:r>
+          </w:p>
+        </w:tc>
+      </w:tr>
+    </w:tbl>
+    <w:p>
+      <w:pPr>
+        <w:pStyle w:val="western"/>
+        <w:spacing w:before="0" w:beforeAutospacing="0" w:after="0" w:line="276" w:lineRule="auto"/>
+      </w:pPr>
+    </w:p>
+    <w:p>
+      <w:pPr>
+        <w:pStyle w:val="western"/>
+        <w:spacing w:before="0" w:beforeAutospacing="0" w:after="0" w:line="276" w:lineRule="auto"/>
+      </w:pPr>
+      <w:r>
+        <w:t>Типовая таблица параметров приведена на рисунке 1.</w:t>
+      </w:r>
+    </w:p>
+    <w:p>
+      <w:pPr>
+        <w:pStyle w:val="western"/>
+        <w:spacing w:before="0" w:beforeAutospacing="0" w:after="0" w:line="276" w:lineRule="auto"/>
+        <w:jc w:val="center"/>
+      </w:pPr>
+      <w:r>
+        <w:rPr>
+          <w:noProof/>
+        </w:rPr>
+        <w:drawing>
+          <wp:inline distT="0" distB="0" distL="0" distR="0" wp14:anchorId="38CDE362" wp14:editId="4D98F13B">
+            <wp:extent cx="4865811" cy="2670048"/>
+            <wp:effectExtent l="0" t="0" r="0" b="0"/>
+            <wp:docPr id="6" name="Рисунок 6"/>
+            <wp:cNvGraphicFramePr>
+              <a:graphicFrameLocks xmlns:a="http://schemas.openxmlformats.org/drawingml/2006/main" noChangeAspect="1"/>
+            </wp:cNvGraphicFramePr>
+            <a:graphic xmlns:a="http://schemas.openxmlformats.org/drawingml/2006/main">
+              <a:graphicData uri="http://schemas.openxmlformats.org/drawingml/2006/picture">
+                <pic:pic xmlns:pic="http://schemas.openxmlformats.org/drawingml/2006/picture">
+                  <pic:nvPicPr>
+                    <pic:cNvPr id="0" name=""/>
+                    <pic:cNvPicPr/>
+                  </pic:nvPicPr>
+                  <pic:blipFill>
+                    <a:blip r:embed="rId9"/>
+                    <a:stretch>
+                      <a:fillRect/>
+                    </a:stretch>
+                  </pic:blipFill>
+                  <pic:spPr>
+                    <a:xfrm>
+                      <a:off x="0" y="0"/>
+                      <a:ext cx="4881841" cy="2678845"/>
+                    </a:xfrm>
+                    <a:prstGeom prst="rect">
+                      <a:avLst/>
+                    </a:prstGeom>
+                  </pic:spPr>
+                </pic:pic>
+              </a:graphicData>
+            </a:graphic>
+          </wp:inline>
+        </w:drawing>
+      </w:r>
+    </w:p>
+    <w:p>
+      <w:pPr>
+        <w:pStyle w:val="western"/>
+        <w:spacing w:before="0" w:beforeAutospacing="0" w:after="0" w:line="276" w:lineRule="auto"/>
+        <w:jc w:val="center"/>
+      </w:pPr>
+      <w:r>
+        <w:t>Рисунок 1 — Типовая таблица параметров</w:t>
       </w:r>
     </w:p>
     <w:p>
       <w:pPr>
         <w:spacing w:line="276" w:lineRule="auto"/>
         <w:ind w:firstLine="709"/>
-        <w:rPr>
+        <w:jc w:val="both"/>
+        <w:rPr>
+          <w:rFonts w:cs="Times New Roman"/>
+          <w:b/>
           <w:sz w:val="24"/>
           <w:szCs w:val="24"/>
         </w:rPr>
       </w:pPr>
       <w:r>
         <w:rPr>
+          <w:rFonts w:cs="Times New Roman"/>
+          <w:b/>
+          <w:sz w:val="24"/>
+          <w:szCs w:val="24"/>
+        </w:rPr>
+        <w:lastRenderedPageBreak/>
+        <w:t>Задание</w:t>
+      </w:r>
+      <w:r>
+        <w:rPr>
+          <w:rFonts w:cs="Times New Roman"/>
+          <w:b/>
+          <w:sz w:val="24"/>
+          <w:szCs w:val="24"/>
+        </w:rPr>
+        <w:t xml:space="preserve">. </w:t>
+      </w:r>
+      <w:r>
+        <w:rPr>
+          <w:rFonts w:cs="Times New Roman"/>
+          <w:sz w:val="24"/>
+          <w:szCs w:val="24"/>
+        </w:rPr>
+        <w:t xml:space="preserve">Создать модель </w:t>
+      </w:r>
+      <w:proofErr w:type="spellStart"/>
+      <w:r>
+        <w:rPr>
+          <w:rFonts w:cs="Times New Roman"/>
+          <w:sz w:val="24"/>
+          <w:szCs w:val="24"/>
+        </w:rPr>
+        <w:t>кардридера</w:t>
+      </w:r>
+      <w:proofErr w:type="spellEnd"/>
+      <w:r>
+        <w:rPr>
+          <w:rFonts w:cs="Times New Roman"/>
+          <w:sz w:val="24"/>
+          <w:szCs w:val="24"/>
+        </w:rPr>
+        <w:t xml:space="preserve">, максимально приближенную к </w:t>
+      </w:r>
+      <w:r>
+        <w:rPr>
+          <w:rFonts w:cs="Times New Roman"/>
+          <w:sz w:val="24"/>
+          <w:szCs w:val="24"/>
+        </w:rPr>
+        <w:t xml:space="preserve">той, что </w:t>
+      </w:r>
+      <w:r>
+        <w:rPr>
+          <w:rFonts w:cs="Times New Roman"/>
+          <w:sz w:val="24"/>
+          <w:szCs w:val="24"/>
+        </w:rPr>
+        <w:t>показан</w:t>
+      </w:r>
+      <w:r>
+        <w:rPr>
+          <w:rFonts w:cs="Times New Roman"/>
+          <w:sz w:val="24"/>
+          <w:szCs w:val="24"/>
+        </w:rPr>
+        <w:t>а</w:t>
+      </w:r>
+      <w:r>
+        <w:rPr>
+          <w:rFonts w:cs="Times New Roman"/>
+          <w:sz w:val="24"/>
+          <w:szCs w:val="24"/>
+        </w:rPr>
+        <w:t xml:space="preserve"> на рисунке </w:t>
+      </w:r>
+      <w:r>
+        <w:rPr>
+          <w:rFonts w:cs="Times New Roman"/>
+          <w:sz w:val="24"/>
+          <w:szCs w:val="24"/>
+          <w:lang w:val="en-US"/>
+        </w:rPr>
+        <w:t>2</w:t>
+      </w:r>
+      <w:bookmarkStart w:id="0" w:name="_GoBack"/>
+      <w:bookmarkEnd w:id="0"/>
+      <w:r>
+        <w:rPr>
+          <w:rFonts w:cs="Times New Roman"/>
+          <w:sz w:val="24"/>
+          <w:szCs w:val="24"/>
+        </w:rPr>
+        <w:t>.</w:t>
+      </w:r>
+      <w:r>
+        <w:rPr>
+          <w:rFonts w:cs="Times New Roman"/>
+          <w:sz w:val="24"/>
+          <w:szCs w:val="24"/>
+        </w:rPr>
+        <w:t xml:space="preserve"> Модель выполнить в виде сборки. Модель должна содержать конфигурации для карт из таблицы 1, согласно варианту. </w:t>
+      </w:r>
+    </w:p>
+    <w:p>
+      <w:pPr>
+        <w:spacing w:line="276" w:lineRule="auto"/>
+        <w:ind w:firstLine="709"/>
+        <w:rPr>
+          <w:sz w:val="24"/>
+          <w:szCs w:val="24"/>
+        </w:rPr>
+      </w:pPr>
+      <w:r>
+        <w:rPr>
           <w:noProof/>
           <w:sz w:val="24"/>
           <w:szCs w:val="24"/>
           <w:lang w:eastAsia="ru-RU"/>
         </w:rPr>
         <w:drawing>
-          <wp:inline distT="0" distB="0" distL="0" distR="0" wp14:anchorId="19655C67" wp14:editId="60968B98">
+          <wp:inline distT="0" distB="0" distL="0" distR="0" wp14:anchorId="7F6B3AF9" wp14:editId="4FC25ACB">
             <wp:extent cx="2619375" cy="1847850"/>
             <wp:effectExtent l="0" t="0" r="9525" b="0"/>
             <wp:docPr id="23" name="Рисунок 23" descr="insidecomputer_2014_3902523"/>
@@ -1316,11 +3826,11 @@
                     </pic:cNvPicPr>
                   </pic:nvPicPr>
                   <pic:blipFill>
-                    <a:blip r:embed="rId9">
+                    <a:blip r:embed="rId10">
                       <a:extLst>
                         <a:ext uri="{BEBA8EAE-BF5A-486C-A8C5-ECC9F3942E4B}">
                           <a14:imgProps xmlns:a14="http://schemas.microsoft.com/office/drawing/2010/main">
-                            <a14:imgLayer r:embed="rId10">
+                            <a14:imgLayer r:embed="rId11">
                               <a14:imgEffect>
                                 <a14:brightnessContrast bright="20000"/>
                               </a14:imgEffect>
@@ -1372,7 +3882,7 @@
           <w:lang w:eastAsia="ru-RU"/>
         </w:rPr>
         <w:drawing>
-          <wp:inline distT="0" distB="0" distL="0" distR="0" wp14:anchorId="0A763E8F" wp14:editId="754A9C7C">
+          <wp:inline distT="0" distB="0" distL="0" distR="0" wp14:anchorId="6E21ECA5" wp14:editId="26805A0C">
             <wp:extent cx="2476500" cy="1857375"/>
             <wp:effectExtent l="0" t="0" r="0" b="9525"/>
             <wp:docPr id="22" name="Рисунок 22" descr="pen_sd_01"/>
@@ -1389,11 +3899,11 @@
                     </pic:cNvPicPr>
                   </pic:nvPicPr>
                   <pic:blipFill>
-                    <a:blip r:embed="rId11">
+                    <a:blip r:embed="rId12">
                       <a:extLst>
                         <a:ext uri="{BEBA8EAE-BF5A-486C-A8C5-ECC9F3942E4B}">
                           <a14:imgProps xmlns:a14="http://schemas.microsoft.com/office/drawing/2010/main">
-                            <a14:imgLayer r:embed="rId12">
+                            <a14:imgLayer r:embed="rId13">
                               <a14:imgEffect>
                                 <a14:brightnessContrast bright="20000" contrast="20000"/>
                               </a14:imgEffect>
@@ -1453,8 +3963,32 @@
           <w:sz w:val="24"/>
           <w:szCs w:val="24"/>
         </w:rPr>
-        <w:t xml:space="preserve"> 1 – Модель кардридера</w:t>
-      </w:r>
+        <w:t xml:space="preserve"> </w:t>
+      </w:r>
+      <w:r>
+        <w:rPr>
+          <w:sz w:val="24"/>
+          <w:szCs w:val="24"/>
+          <w:lang w:val="en-US"/>
+        </w:rPr>
+        <w:t>2</w:t>
+      </w:r>
+      <w:r>
+        <w:rPr>
+          <w:sz w:val="24"/>
+          <w:szCs w:val="24"/>
+        </w:rPr>
+        <w:t xml:space="preserve"> – Модель </w:t>
+      </w:r>
+      <w:proofErr w:type="spellStart"/>
+      <w:r>
+        <w:rPr>
+          <w:sz w:val="24"/>
+          <w:szCs w:val="24"/>
+        </w:rPr>
+        <w:t>кардридера</w:t>
+      </w:r>
+      <w:proofErr w:type="spellEnd"/>
     </w:p>
     <w:p>
       <w:pPr>
@@ -1622,8 +4156,18 @@
                 <w:sz w:val="24"/>
                 <w:szCs w:val="24"/>
               </w:rPr>
-              <w:t>(мм</w:t>
-            </w:r>
+              <w:t>(</w:t>
+            </w:r>
+            <w:proofErr w:type="gramStart"/>
+            <w:r>
+              <w:rPr>
+                <w:b/>
+                <w:sz w:val="24"/>
+                <w:szCs w:val="24"/>
+              </w:rPr>
+              <w:t>мм</w:t>
+            </w:r>
+            <w:proofErr w:type="gramEnd"/>
             <w:r>
               <w:rPr>
                 <w:b/>
@@ -1814,7 +4358,7 @@
                 <w:lang w:eastAsia="ru-RU"/>
               </w:rPr>
               <w:drawing>
-                <wp:inline distT="0" distB="0" distL="0" distR="0" wp14:anchorId="543FD2C1" wp14:editId="2F85065D">
+                <wp:inline distT="0" distB="0" distL="0" distR="0" wp14:anchorId="250B4B9D" wp14:editId="3D6083ED">
                   <wp:extent cx="1316962" cy="1080000"/>
                   <wp:effectExtent l="0" t="0" r="0" b="6350"/>
                   <wp:docPr id="19" name="Рисунок 19"/>
@@ -1831,7 +4375,7 @@
                           </pic:cNvPicPr>
                         </pic:nvPicPr>
                         <pic:blipFill>
-                          <a:blip r:embed="rId13" cstate="print">
+                          <a:blip r:embed="rId14" cstate="print">
                             <a:extLst>
                               <a:ext uri="{28A0092B-C50C-407E-A947-70E740481C1C}">
                                 <a14:useLocalDpi xmlns:a14="http://schemas.microsoft.com/office/drawing/2010/main" val="0"/>
@@ -2004,7 +4548,7 @@
                 <w:lang w:eastAsia="ru-RU"/>
               </w:rPr>
               <w:drawing>
-                <wp:inline distT="0" distB="0" distL="0" distR="0" wp14:anchorId="68A50925" wp14:editId="1E5CBA65">
+                <wp:inline distT="0" distB="0" distL="0" distR="0" wp14:anchorId="3AB1F649" wp14:editId="58422A88">
                   <wp:extent cx="1657269" cy="907085"/>
                   <wp:effectExtent l="0" t="0" r="635" b="7620"/>
                   <wp:docPr id="18" name="Рисунок 18"/>
@@ -2021,7 +4565,7 @@
                           </pic:cNvPicPr>
                         </pic:nvPicPr>
                         <pic:blipFill>
-                          <a:blip r:embed="rId14" cstate="print">
+                          <a:blip r:embed="rId15" cstate="print">
                             <a:extLst>
                               <a:ext uri="{28A0092B-C50C-407E-A947-70E740481C1C}">
                                 <a14:useLocalDpi xmlns:a14="http://schemas.microsoft.com/office/drawing/2010/main" val="0"/>
@@ -2229,6 +4773,7 @@
                 <w:lang w:val="en-US"/>
               </w:rPr>
             </w:pPr>
+            <w:proofErr w:type="spellStart"/>
             <w:r>
               <w:rPr>
                 <w:sz w:val="24"/>
@@ -2237,6 +4782,7 @@
               </w:rPr>
               <w:t>SmartMedia</w:t>
             </w:r>
+            <w:proofErr w:type="spellEnd"/>
           </w:p>
         </w:tc>
         <w:tc>
@@ -2327,7 +4873,7 @@
                 <w:lang w:eastAsia="ru-RU"/>
               </w:rPr>
               <w:drawing>
-                <wp:inline distT="0" distB="0" distL="0" distR="0" wp14:anchorId="1F156319" wp14:editId="12876A16">
+                <wp:inline distT="0" distB="0" distL="0" distR="0" wp14:anchorId="7D667F57" wp14:editId="603027F0">
                   <wp:extent cx="951683" cy="1080000"/>
                   <wp:effectExtent l="0" t="6985" r="0" b="0"/>
                   <wp:docPr id="17" name="Рисунок 17"/>
@@ -2344,7 +4890,7 @@
                           </pic:cNvPicPr>
                         </pic:nvPicPr>
                         <pic:blipFill>
-                          <a:blip r:embed="rId15">
+                          <a:blip r:embed="rId16">
                             <a:extLst>
                               <a:ext uri="{28A0092B-C50C-407E-A947-70E740481C1C}">
                                 <a14:useLocalDpi xmlns:a14="http://schemas.microsoft.com/office/drawing/2010/main" val="0"/>
@@ -2531,7 +5077,7 @@
                 <w:lang w:eastAsia="ru-RU"/>
               </w:rPr>
               <w:drawing>
-                <wp:inline distT="0" distB="0" distL="0" distR="0" wp14:anchorId="67D901E0" wp14:editId="0B29CF30">
+                <wp:inline distT="0" distB="0" distL="0" distR="0" wp14:anchorId="3278FB47" wp14:editId="664CAB82">
                   <wp:extent cx="613307" cy="1498298"/>
                   <wp:effectExtent l="0" t="4445" r="0" b="0"/>
                   <wp:docPr id="15" name="Рисунок 15"/>
@@ -2548,7 +5094,7 @@
                           </pic:cNvPicPr>
                         </pic:nvPicPr>
                         <pic:blipFill rotWithShape="1">
-                          <a:blip r:embed="rId16">
+                          <a:blip r:embed="rId17">
                             <a:extLst>
                               <a:ext uri="{28A0092B-C50C-407E-A947-70E740481C1C}">
                                 <a14:useLocalDpi xmlns:a14="http://schemas.microsoft.com/office/drawing/2010/main" val="0"/>
@@ -2723,7 +5269,7 @@
                 <w:lang w:eastAsia="ru-RU"/>
               </w:rPr>
               <w:drawing>
-                <wp:inline distT="0" distB="0" distL="0" distR="0" wp14:anchorId="49EB1EDC" wp14:editId="5C0BB9C8">
+                <wp:inline distT="0" distB="0" distL="0" distR="0" wp14:anchorId="265C7677" wp14:editId="44397DB6">
                   <wp:extent cx="1675181" cy="738190"/>
                   <wp:effectExtent l="0" t="0" r="1270" b="5080"/>
                   <wp:docPr id="14" name="Рисунок 14"/>
@@ -2740,7 +5286,7 @@
                           </pic:cNvPicPr>
                         </pic:nvPicPr>
                         <pic:blipFill rotWithShape="1">
-                          <a:blip r:embed="rId17" cstate="print">
+                          <a:blip r:embed="rId18" cstate="print">
                             <a:extLst>
                               <a:ext uri="{28A0092B-C50C-407E-A947-70E740481C1C}">
                                 <a14:useLocalDpi xmlns:a14="http://schemas.microsoft.com/office/drawing/2010/main" val="0"/>
@@ -2930,7 +5476,7 @@
                 <w:lang w:eastAsia="ru-RU"/>
               </w:rPr>
               <w:drawing>
-                <wp:inline distT="0" distB="0" distL="0" distR="0" wp14:anchorId="0BC2AA54" wp14:editId="460D1A9A">
+                <wp:inline distT="0" distB="0" distL="0" distR="0" wp14:anchorId="6C9877B8" wp14:editId="3035CE6C">
                   <wp:extent cx="1682496" cy="600126"/>
                   <wp:effectExtent l="0" t="0" r="0" b="0"/>
                   <wp:docPr id="13" name="Рисунок 13"/>
@@ -2947,7 +5493,7 @@
                           </pic:cNvPicPr>
                         </pic:nvPicPr>
                         <pic:blipFill>
-                          <a:blip r:embed="rId18" cstate="print">
+                          <a:blip r:embed="rId19" cstate="print">
                             <a:extLst>
                               <a:ext uri="{28A0092B-C50C-407E-A947-70E740481C1C}">
                                 <a14:useLocalDpi xmlns:a14="http://schemas.microsoft.com/office/drawing/2010/main" val="0"/>
@@ -3105,7 +5651,7 @@
                 <w:lang w:eastAsia="ru-RU"/>
               </w:rPr>
               <w:drawing>
-                <wp:inline distT="0" distB="0" distL="0" distR="0" wp14:anchorId="79A9231D" wp14:editId="68B513A2">
+                <wp:inline distT="0" distB="0" distL="0" distR="0" wp14:anchorId="1B3CD363" wp14:editId="078641C1">
                   <wp:extent cx="1136021" cy="1302106"/>
                   <wp:effectExtent l="0" t="6667" r="317" b="318"/>
                   <wp:docPr id="12" name="Рисунок 12"/>
@@ -3122,7 +5668,7 @@
                           </pic:cNvPicPr>
                         </pic:nvPicPr>
                         <pic:blipFill>
-                          <a:blip r:embed="rId19">
+                          <a:blip r:embed="rId20">
                             <a:extLst>
                               <a:ext uri="{28A0092B-C50C-407E-A947-70E740481C1C}">
                                 <a14:useLocalDpi xmlns:a14="http://schemas.microsoft.com/office/drawing/2010/main" val="0"/>
@@ -3287,7 +5833,7 @@
                 <w:lang w:eastAsia="ru-RU"/>
               </w:rPr>
               <w:drawing>
-                <wp:inline distT="0" distB="0" distL="0" distR="0" wp14:anchorId="42BBC28B" wp14:editId="38232903">
+                <wp:inline distT="0" distB="0" distL="0" distR="0" wp14:anchorId="449532D9" wp14:editId="2ACC8F57">
                   <wp:extent cx="1363806" cy="980237"/>
                   <wp:effectExtent l="0" t="0" r="8255" b="0"/>
                   <wp:docPr id="10" name="Рисунок 10"/>
@@ -3304,7 +5850,7 @@
                           </pic:cNvPicPr>
                         </pic:nvPicPr>
                         <pic:blipFill rotWithShape="1">
-                          <a:blip r:embed="rId20" cstate="print">
+                          <a:blip r:embed="rId21" cstate="print">
                             <a:extLst>
                               <a:ext uri="{28A0092B-C50C-407E-A947-70E740481C1C}">
                                 <a14:useLocalDpi xmlns:a14="http://schemas.microsoft.com/office/drawing/2010/main" val="0"/>
@@ -3381,13 +5927,23 @@
                 <w:lang w:val="en-US"/>
               </w:rPr>
             </w:pPr>
-            <w:r>
-              <w:rPr>
-                <w:sz w:val="24"/>
-                <w:szCs w:val="24"/>
-                <w:lang w:val="en-US"/>
-              </w:rPr>
-              <w:t>MMCmicro Card</w:t>
+            <w:proofErr w:type="spellStart"/>
+            <w:r>
+              <w:rPr>
+                <w:sz w:val="24"/>
+                <w:szCs w:val="24"/>
+                <w:lang w:val="en-US"/>
+              </w:rPr>
+              <w:t>MMCmicro</w:t>
+            </w:r>
+            <w:proofErr w:type="spellEnd"/>
+            <w:r>
+              <w:rPr>
+                <w:sz w:val="24"/>
+                <w:szCs w:val="24"/>
+                <w:lang w:val="en-US"/>
+              </w:rPr>
+              <w:t xml:space="preserve"> Card</w:t>
             </w:r>
           </w:p>
         </w:tc>
@@ -3406,6 +5962,7 @@
                 <w:lang w:val="en-US"/>
               </w:rPr>
             </w:pPr>
+            <w:proofErr w:type="spellStart"/>
             <w:r>
               <w:rPr>
                 <w:sz w:val="24"/>
@@ -3414,6 +5971,7 @@
               </w:rPr>
               <w:t>MMCmicro</w:t>
             </w:r>
+            <w:proofErr w:type="spellEnd"/>
           </w:p>
         </w:tc>
         <w:tc>
@@ -3473,7 +6031,7 @@
                 <w:lang w:eastAsia="ru-RU"/>
               </w:rPr>
               <w:drawing>
-                <wp:inline distT="0" distB="0" distL="0" distR="0" wp14:anchorId="62D21AC4" wp14:editId="3159C6B1">
+                <wp:inline distT="0" distB="0" distL="0" distR="0" wp14:anchorId="04A3D4A6" wp14:editId="1C21A831">
                   <wp:extent cx="1071917" cy="1192596"/>
                   <wp:effectExtent l="0" t="3175" r="0" b="0"/>
                   <wp:docPr id="7" name="Рисунок 7" descr="Карта памяти Ridata MMCmicro 512 Mb"/>
@@ -3490,7 +6048,7 @@
                           </pic:cNvPicPr>
                         </pic:nvPicPr>
                         <pic:blipFill>
-                          <a:blip r:embed="rId21">
+                          <a:blip r:embed="rId22">
                             <a:extLst>
                               <a:ext uri="{28A0092B-C50C-407E-A947-70E740481C1C}">
                                 <a14:useLocalDpi xmlns:a14="http://schemas.microsoft.com/office/drawing/2010/main" val="0"/>
@@ -3657,7 +6215,7 @@
                 <w:lang w:eastAsia="ru-RU"/>
               </w:rPr>
               <w:drawing>
-                <wp:inline distT="0" distB="0" distL="0" distR="0" wp14:anchorId="0C2EBACF" wp14:editId="77C143A1">
+                <wp:inline distT="0" distB="0" distL="0" distR="0" wp14:anchorId="523E2901" wp14:editId="35B7F6F6">
                   <wp:extent cx="2173046" cy="1433779"/>
                   <wp:effectExtent l="0" t="0" r="0" b="0"/>
                   <wp:docPr id="20" name="Рисунок 20"/>
@@ -3674,7 +6232,7 @@
                           </pic:cNvPicPr>
                         </pic:nvPicPr>
                         <pic:blipFill>
-                          <a:blip r:embed="rId22">
+                          <a:blip r:embed="rId23">
                             <a:extLst>
                               <a:ext uri="{28A0092B-C50C-407E-A947-70E740481C1C}">
                                 <a14:useLocalDpi xmlns:a14="http://schemas.microsoft.com/office/drawing/2010/main" val="0"/>
@@ -3748,13 +6306,23 @@
                 <w:lang w:val="en-US"/>
               </w:rPr>
             </w:pPr>
-            <w:r>
-              <w:rPr>
-                <w:sz w:val="24"/>
-                <w:szCs w:val="24"/>
-                <w:lang w:val="en-US"/>
-              </w:rPr>
-              <w:t>miniSD card</w:t>
+            <w:proofErr w:type="spellStart"/>
+            <w:r>
+              <w:rPr>
+                <w:sz w:val="24"/>
+                <w:szCs w:val="24"/>
+                <w:lang w:val="en-US"/>
+              </w:rPr>
+              <w:t>miniSD</w:t>
+            </w:r>
+            <w:proofErr w:type="spellEnd"/>
+            <w:r>
+              <w:rPr>
+                <w:sz w:val="24"/>
+                <w:szCs w:val="24"/>
+                <w:lang w:val="en-US"/>
+              </w:rPr>
+              <w:t xml:space="preserve"> card</w:t>
             </w:r>
           </w:p>
         </w:tc>
@@ -3773,6 +6341,7 @@
                 <w:lang w:val="en-US"/>
               </w:rPr>
             </w:pPr>
+            <w:proofErr w:type="spellStart"/>
             <w:r>
               <w:rPr>
                 <w:sz w:val="24"/>
@@ -3781,6 +6350,7 @@
               </w:rPr>
               <w:t>miniSD</w:t>
             </w:r>
+            <w:proofErr w:type="spellEnd"/>
           </w:p>
         </w:tc>
         <w:tc>
@@ -3986,13 +6556,23 @@
                 <w:lang w:val="en-US"/>
               </w:rPr>
             </w:pPr>
-            <w:r>
-              <w:rPr>
-                <w:sz w:val="24"/>
-                <w:szCs w:val="24"/>
-                <w:lang w:val="en-US"/>
-              </w:rPr>
-              <w:t>xD-Picture Card</w:t>
+            <w:proofErr w:type="spellStart"/>
+            <w:r>
+              <w:rPr>
+                <w:sz w:val="24"/>
+                <w:szCs w:val="24"/>
+                <w:lang w:val="en-US"/>
+              </w:rPr>
+              <w:t>xD</w:t>
+            </w:r>
+            <w:proofErr w:type="spellEnd"/>
+            <w:r>
+              <w:rPr>
+                <w:sz w:val="24"/>
+                <w:szCs w:val="24"/>
+                <w:lang w:val="en-US"/>
+              </w:rPr>
+              <w:t>-Picture Card</w:t>
             </w:r>
           </w:p>
         </w:tc>
@@ -4011,6 +6591,7 @@
                 <w:lang w:val="en-US"/>
               </w:rPr>
             </w:pPr>
+            <w:proofErr w:type="spellStart"/>
             <w:r>
               <w:rPr>
                 <w:sz w:val="24"/>
@@ -4019,6 +6600,7 @@
               </w:rPr>
               <w:t>xD</w:t>
             </w:r>
+            <w:proofErr w:type="spellEnd"/>
           </w:p>
         </w:tc>
         <w:tc>
@@ -4069,7 +6651,7 @@
                 <w:lang w:eastAsia="ru-RU"/>
               </w:rPr>
               <w:drawing>
-                <wp:inline distT="0" distB="0" distL="0" distR="0" wp14:anchorId="4C4C9E2A" wp14:editId="325C9B95">
+                <wp:inline distT="0" distB="0" distL="0" distR="0" wp14:anchorId="6D8A0EE9" wp14:editId="646AEECA">
                   <wp:extent cx="1343025" cy="1019175"/>
                   <wp:effectExtent l="0" t="0" r="9525" b="9525"/>
                   <wp:docPr id="5" name="Рисунок 5"/>
@@ -4086,7 +6668,7 @@
                           </pic:cNvPicPr>
                         </pic:nvPicPr>
                         <pic:blipFill>
-                          <a:blip r:embed="rId23" cstate="print">
+                          <a:blip r:embed="rId24" cstate="print">
                             <a:extLst>
                               <a:ext uri="{28A0092B-C50C-407E-A947-70E740481C1C}">
                                 <a14:useLocalDpi xmlns:a14="http://schemas.microsoft.com/office/drawing/2010/main" val="0"/>
@@ -4251,7 +6833,7 @@
                 <w:lang w:eastAsia="ru-RU"/>
               </w:rPr>
               <w:drawing>
-                <wp:inline distT="0" distB="0" distL="0" distR="0" wp14:anchorId="196CE88B" wp14:editId="0221D2AC">
+                <wp:inline distT="0" distB="0" distL="0" distR="0" wp14:anchorId="755795AB" wp14:editId="3C15BC9A">
                   <wp:extent cx="1580083" cy="1180451"/>
                   <wp:effectExtent l="0" t="0" r="1270" b="1270"/>
                   <wp:docPr id="2" name="Рисунок 2"/>
@@ -4268,7 +6850,7 @@
                           </pic:cNvPicPr>
                         </pic:nvPicPr>
                         <pic:blipFill>
-                          <a:blip r:embed="rId24" cstate="print">
+                          <a:blip r:embed="rId25" cstate="print">
                             <a:extLst>
                               <a:ext uri="{28A0092B-C50C-407E-A947-70E740481C1C}">
                                 <a14:useLocalDpi xmlns:a14="http://schemas.microsoft.com/office/drawing/2010/main" val="0"/>
@@ -4340,7 +6922,7 @@
           <w:lang w:eastAsia="ru-RU"/>
         </w:rPr>
         <w:drawing>
-          <wp:inline distT="0" distB="0" distL="0" distR="0" wp14:anchorId="4E77A135" wp14:editId="5E703F66">
+          <wp:inline distT="0" distB="0" distL="0" distR="0" wp14:anchorId="28F146F9" wp14:editId="4B3C8EEE">
             <wp:extent cx="1572768" cy="1334044"/>
             <wp:effectExtent l="0" t="0" r="8890" b="0"/>
             <wp:docPr id="21" name="Рисунок 21" descr="usb_jet"/>
@@ -4357,7 +6939,7 @@
                     </pic:cNvPicPr>
                   </pic:nvPicPr>
                   <pic:blipFill>
-                    <a:blip r:embed="rId25" cstate="print">
+                    <a:blip r:embed="rId26" cstate="print">
                       <a:extLst>
                         <a:ext uri="{28A0092B-C50C-407E-A947-70E740481C1C}">
                           <a14:useLocalDpi xmlns:a14="http://schemas.microsoft.com/office/drawing/2010/main" val="0"/>
@@ -4435,7 +7017,7 @@
     </w:p>
     <w:p>
       <w:pPr>
-        <w:spacing w:after="200" w:line="276" w:lineRule="auto"/>
+        <w:spacing w:line="276" w:lineRule="auto"/>
         <w:rPr>
           <w:rFonts w:cs="Times New Roman"/>
           <w:sz w:val="24"/>
@@ -4499,8 +7081,6 @@
         </w:rPr>
         <w:t>Лабораторная работа№1:</w:t>
       </w:r>
-      <w:bookmarkStart w:id="0" w:name="_GoBack"/>
-      <w:bookmarkEnd w:id="0"/>
     </w:p>
     <w:p>
       <w:pPr>
@@ -4526,7 +7106,25 @@
           <w:sz w:val="24"/>
           <w:szCs w:val="24"/>
         </w:rPr>
-        <w:t>Вариант 1. Кардридер для карт №1, №2, №3.</w:t>
+        <w:t xml:space="preserve">Вариант 1. </w:t>
+      </w:r>
+      <w:proofErr w:type="spellStart"/>
+      <w:r>
+        <w:rPr>
+          <w:rFonts w:cs="Times New Roman"/>
+          <w:sz w:val="24"/>
+          <w:szCs w:val="24"/>
+        </w:rPr>
+        <w:t>Кардридер</w:t>
+      </w:r>
+      <w:proofErr w:type="spellEnd"/>
+      <w:r>
+        <w:rPr>
+          <w:rFonts w:cs="Times New Roman"/>
+          <w:sz w:val="24"/>
+          <w:szCs w:val="24"/>
+        </w:rPr>
+        <w:t xml:space="preserve"> для карт №1, №2, №3.</w:t>
       </w:r>
     </w:p>
     <w:p>
@@ -4552,87 +7150,25 @@
           <w:sz w:val="24"/>
           <w:szCs w:val="24"/>
         </w:rPr>
-        <w:t xml:space="preserve">Вариант </w:t>
-      </w:r>
-      <w:r>
-        <w:rPr>
-          <w:rFonts w:cs="Times New Roman"/>
-          <w:sz w:val="24"/>
-          <w:szCs w:val="24"/>
-        </w:rPr>
-        <w:t>2</w:t>
-      </w:r>
-      <w:r>
-        <w:rPr>
-          <w:rFonts w:cs="Times New Roman"/>
-          <w:sz w:val="24"/>
-          <w:szCs w:val="24"/>
-        </w:rPr>
-        <w:t>. Кардридер для карт</w:t>
-      </w:r>
-      <w:r>
-        <w:rPr>
-          <w:rFonts w:cs="Times New Roman"/>
-          <w:sz w:val="24"/>
-          <w:szCs w:val="24"/>
-        </w:rPr>
-        <w:t xml:space="preserve"> </w:t>
-      </w:r>
-      <w:r>
-        <w:rPr>
-          <w:rFonts w:cs="Times New Roman"/>
-          <w:sz w:val="24"/>
-          <w:szCs w:val="24"/>
-        </w:rPr>
-        <w:t>№</w:t>
-      </w:r>
-      <w:r>
-        <w:rPr>
-          <w:rFonts w:cs="Times New Roman"/>
-          <w:sz w:val="24"/>
-          <w:szCs w:val="24"/>
-        </w:rPr>
-        <w:t>2</w:t>
-      </w:r>
-      <w:r>
-        <w:rPr>
-          <w:rFonts w:cs="Times New Roman"/>
-          <w:sz w:val="24"/>
-          <w:szCs w:val="24"/>
-        </w:rPr>
-        <w:t>, №</w:t>
-      </w:r>
-      <w:r>
-        <w:rPr>
-          <w:rFonts w:cs="Times New Roman"/>
-          <w:sz w:val="24"/>
-          <w:szCs w:val="24"/>
-        </w:rPr>
-        <w:t>3</w:t>
-      </w:r>
-      <w:r>
-        <w:rPr>
-          <w:rFonts w:cs="Times New Roman"/>
-          <w:sz w:val="24"/>
-          <w:szCs w:val="24"/>
-        </w:rPr>
-        <w:t>, №</w:t>
-      </w:r>
-      <w:r>
-        <w:rPr>
-          <w:rFonts w:cs="Times New Roman"/>
-          <w:sz w:val="24"/>
-          <w:szCs w:val="24"/>
-        </w:rPr>
-        <w:t>4</w:t>
-      </w:r>
-      <w:r>
-        <w:rPr>
-          <w:rFonts w:cs="Times New Roman"/>
-          <w:sz w:val="24"/>
-          <w:szCs w:val="24"/>
-        </w:rPr>
-        <w:t>.</w:t>
+        <w:t xml:space="preserve">Вариант 2. </w:t>
+      </w:r>
+      <w:proofErr w:type="spellStart"/>
+      <w:r>
+        <w:rPr>
+          <w:rFonts w:cs="Times New Roman"/>
+          <w:sz w:val="24"/>
+          <w:szCs w:val="24"/>
+        </w:rPr>
+        <w:t>Кардридер</w:t>
+      </w:r>
+      <w:proofErr w:type="spellEnd"/>
+      <w:r>
+        <w:rPr>
+          <w:rFonts w:cs="Times New Roman"/>
+          <w:sz w:val="24"/>
+          <w:szCs w:val="24"/>
+        </w:rPr>
+        <w:t xml:space="preserve"> для карт №2, №3, №4.</w:t>
       </w:r>
     </w:p>
     <w:p>
@@ -4658,87 +7194,25 @@
           <w:sz w:val="24"/>
           <w:szCs w:val="24"/>
         </w:rPr>
-        <w:t xml:space="preserve">Вариант </w:t>
-      </w:r>
-      <w:r>
-        <w:rPr>
-          <w:rFonts w:cs="Times New Roman"/>
-          <w:sz w:val="24"/>
-          <w:szCs w:val="24"/>
-        </w:rPr>
-        <w:t>3</w:t>
-      </w:r>
-      <w:r>
-        <w:rPr>
-          <w:rFonts w:cs="Times New Roman"/>
-          <w:sz w:val="24"/>
-          <w:szCs w:val="24"/>
-        </w:rPr>
-        <w:t>. Кардридер для карт</w:t>
-      </w:r>
-      <w:r>
-        <w:rPr>
-          <w:rFonts w:cs="Times New Roman"/>
-          <w:sz w:val="24"/>
-          <w:szCs w:val="24"/>
-        </w:rPr>
-        <w:t xml:space="preserve"> </w:t>
-      </w:r>
-      <w:r>
-        <w:rPr>
-          <w:rFonts w:cs="Times New Roman"/>
-          <w:sz w:val="24"/>
-          <w:szCs w:val="24"/>
-        </w:rPr>
-        <w:t>№</w:t>
-      </w:r>
-      <w:r>
-        <w:rPr>
-          <w:rFonts w:cs="Times New Roman"/>
-          <w:sz w:val="24"/>
-          <w:szCs w:val="24"/>
-        </w:rPr>
-        <w:t>3</w:t>
-      </w:r>
-      <w:r>
-        <w:rPr>
-          <w:rFonts w:cs="Times New Roman"/>
-          <w:sz w:val="24"/>
-          <w:szCs w:val="24"/>
-        </w:rPr>
-        <w:t>, №</w:t>
-      </w:r>
-      <w:r>
-        <w:rPr>
-          <w:rFonts w:cs="Times New Roman"/>
-          <w:sz w:val="24"/>
-          <w:szCs w:val="24"/>
-        </w:rPr>
-        <w:t>4</w:t>
-      </w:r>
-      <w:r>
-        <w:rPr>
-          <w:rFonts w:cs="Times New Roman"/>
-          <w:sz w:val="24"/>
-          <w:szCs w:val="24"/>
-        </w:rPr>
-        <w:t>, №</w:t>
-      </w:r>
-      <w:r>
-        <w:rPr>
-          <w:rFonts w:cs="Times New Roman"/>
-          <w:sz w:val="24"/>
-          <w:szCs w:val="24"/>
-        </w:rPr>
-        <w:t>5</w:t>
-      </w:r>
-      <w:r>
-        <w:rPr>
-          <w:rFonts w:cs="Times New Roman"/>
-          <w:sz w:val="24"/>
-          <w:szCs w:val="24"/>
-        </w:rPr>
-        <w:t>.</w:t>
+        <w:t xml:space="preserve">Вариант 3. </w:t>
+      </w:r>
+      <w:proofErr w:type="spellStart"/>
+      <w:r>
+        <w:rPr>
+          <w:rFonts w:cs="Times New Roman"/>
+          <w:sz w:val="24"/>
+          <w:szCs w:val="24"/>
+        </w:rPr>
+        <w:t>Кардридер</w:t>
+      </w:r>
+      <w:proofErr w:type="spellEnd"/>
+      <w:r>
+        <w:rPr>
+          <w:rFonts w:cs="Times New Roman"/>
+          <w:sz w:val="24"/>
+          <w:szCs w:val="24"/>
+        </w:rPr>
+        <w:t xml:space="preserve"> для карт №3, №4, №5.</w:t>
       </w:r>
     </w:p>
     <w:p>
@@ -4764,87 +7238,25 @@
           <w:sz w:val="24"/>
           <w:szCs w:val="24"/>
         </w:rPr>
-        <w:t xml:space="preserve">Вариант </w:t>
-      </w:r>
-      <w:r>
-        <w:rPr>
-          <w:rFonts w:cs="Times New Roman"/>
-          <w:sz w:val="24"/>
-          <w:szCs w:val="24"/>
-        </w:rPr>
-        <w:t>4</w:t>
-      </w:r>
-      <w:r>
-        <w:rPr>
-          <w:rFonts w:cs="Times New Roman"/>
-          <w:sz w:val="24"/>
-          <w:szCs w:val="24"/>
-        </w:rPr>
-        <w:t>. Кардридер для карт</w:t>
-      </w:r>
-      <w:r>
-        <w:rPr>
-          <w:rFonts w:cs="Times New Roman"/>
-          <w:sz w:val="24"/>
-          <w:szCs w:val="24"/>
-        </w:rPr>
-        <w:t xml:space="preserve"> </w:t>
-      </w:r>
-      <w:r>
-        <w:rPr>
-          <w:rFonts w:cs="Times New Roman"/>
-          <w:sz w:val="24"/>
-          <w:szCs w:val="24"/>
-        </w:rPr>
-        <w:t>№</w:t>
-      </w:r>
-      <w:r>
-        <w:rPr>
-          <w:rFonts w:cs="Times New Roman"/>
-          <w:sz w:val="24"/>
-          <w:szCs w:val="24"/>
-        </w:rPr>
-        <w:t>4</w:t>
-      </w:r>
-      <w:r>
-        <w:rPr>
-          <w:rFonts w:cs="Times New Roman"/>
-          <w:sz w:val="24"/>
-          <w:szCs w:val="24"/>
-        </w:rPr>
-        <w:t>, №</w:t>
-      </w:r>
-      <w:r>
-        <w:rPr>
-          <w:rFonts w:cs="Times New Roman"/>
-          <w:sz w:val="24"/>
-          <w:szCs w:val="24"/>
-        </w:rPr>
-        <w:t>5</w:t>
-      </w:r>
-      <w:r>
-        <w:rPr>
-          <w:rFonts w:cs="Times New Roman"/>
-          <w:sz w:val="24"/>
-          <w:szCs w:val="24"/>
-        </w:rPr>
-        <w:t>, №</w:t>
-      </w:r>
-      <w:r>
-        <w:rPr>
-          <w:rFonts w:cs="Times New Roman"/>
-          <w:sz w:val="24"/>
-          <w:szCs w:val="24"/>
-        </w:rPr>
-        <w:t>6</w:t>
-      </w:r>
-      <w:r>
-        <w:rPr>
-          <w:rFonts w:cs="Times New Roman"/>
-          <w:sz w:val="24"/>
-          <w:szCs w:val="24"/>
-        </w:rPr>
-        <w:t>.</w:t>
+        <w:t xml:space="preserve">Вариант 4. </w:t>
+      </w:r>
+      <w:proofErr w:type="spellStart"/>
+      <w:r>
+        <w:rPr>
+          <w:rFonts w:cs="Times New Roman"/>
+          <w:sz w:val="24"/>
+          <w:szCs w:val="24"/>
+        </w:rPr>
+        <w:t>Кардридер</w:t>
+      </w:r>
+      <w:proofErr w:type="spellEnd"/>
+      <w:r>
+        <w:rPr>
+          <w:rFonts w:cs="Times New Roman"/>
+          <w:sz w:val="24"/>
+          <w:szCs w:val="24"/>
+        </w:rPr>
+        <w:t xml:space="preserve"> для карт №4, №5, №6.</w:t>
       </w:r>
     </w:p>
     <w:p>
@@ -4870,87 +7282,25 @@
           <w:sz w:val="24"/>
           <w:szCs w:val="24"/>
         </w:rPr>
-        <w:t xml:space="preserve">Вариант </w:t>
-      </w:r>
-      <w:r>
-        <w:rPr>
-          <w:rFonts w:cs="Times New Roman"/>
-          <w:sz w:val="24"/>
-          <w:szCs w:val="24"/>
-        </w:rPr>
-        <w:t>5</w:t>
-      </w:r>
-      <w:r>
-        <w:rPr>
-          <w:rFonts w:cs="Times New Roman"/>
-          <w:sz w:val="24"/>
-          <w:szCs w:val="24"/>
-        </w:rPr>
-        <w:t>. Кардридер для карт</w:t>
-      </w:r>
-      <w:r>
-        <w:rPr>
-          <w:rFonts w:cs="Times New Roman"/>
-          <w:sz w:val="24"/>
-          <w:szCs w:val="24"/>
-        </w:rPr>
-        <w:t xml:space="preserve"> </w:t>
-      </w:r>
-      <w:r>
-        <w:rPr>
-          <w:rFonts w:cs="Times New Roman"/>
-          <w:sz w:val="24"/>
-          <w:szCs w:val="24"/>
-        </w:rPr>
-        <w:t>№</w:t>
-      </w:r>
-      <w:r>
-        <w:rPr>
-          <w:rFonts w:cs="Times New Roman"/>
-          <w:sz w:val="24"/>
-          <w:szCs w:val="24"/>
-        </w:rPr>
-        <w:t>5</w:t>
-      </w:r>
-      <w:r>
-        <w:rPr>
-          <w:rFonts w:cs="Times New Roman"/>
-          <w:sz w:val="24"/>
-          <w:szCs w:val="24"/>
-        </w:rPr>
-        <w:t>, №</w:t>
-      </w:r>
-      <w:r>
-        <w:rPr>
-          <w:rFonts w:cs="Times New Roman"/>
-          <w:sz w:val="24"/>
-          <w:szCs w:val="24"/>
-        </w:rPr>
-        <w:t>6</w:t>
-      </w:r>
-      <w:r>
-        <w:rPr>
-          <w:rFonts w:cs="Times New Roman"/>
-          <w:sz w:val="24"/>
-          <w:szCs w:val="24"/>
-        </w:rPr>
-        <w:t>, №</w:t>
-      </w:r>
-      <w:r>
-        <w:rPr>
-          <w:rFonts w:cs="Times New Roman"/>
-          <w:sz w:val="24"/>
-          <w:szCs w:val="24"/>
-        </w:rPr>
-        <w:t>7</w:t>
-      </w:r>
-      <w:r>
-        <w:rPr>
-          <w:rFonts w:cs="Times New Roman"/>
-          <w:sz w:val="24"/>
-          <w:szCs w:val="24"/>
-        </w:rPr>
-        <w:t>.</w:t>
+        <w:t xml:space="preserve">Вариант 5. </w:t>
+      </w:r>
+      <w:proofErr w:type="spellStart"/>
+      <w:r>
+        <w:rPr>
+          <w:rFonts w:cs="Times New Roman"/>
+          <w:sz w:val="24"/>
+          <w:szCs w:val="24"/>
+        </w:rPr>
+        <w:t>Кардридер</w:t>
+      </w:r>
+      <w:proofErr w:type="spellEnd"/>
+      <w:r>
+        <w:rPr>
+          <w:rFonts w:cs="Times New Roman"/>
+          <w:sz w:val="24"/>
+          <w:szCs w:val="24"/>
+        </w:rPr>
+        <w:t xml:space="preserve"> для карт №5, №6, №7.</w:t>
       </w:r>
     </w:p>
     <w:p>
@@ -4976,87 +7326,25 @@
           <w:sz w:val="24"/>
           <w:szCs w:val="24"/>
         </w:rPr>
-        <w:t xml:space="preserve">Вариант </w:t>
-      </w:r>
-      <w:r>
-        <w:rPr>
-          <w:rFonts w:cs="Times New Roman"/>
-          <w:sz w:val="24"/>
-          <w:szCs w:val="24"/>
-        </w:rPr>
-        <w:t>6</w:t>
-      </w:r>
-      <w:r>
-        <w:rPr>
-          <w:rFonts w:cs="Times New Roman"/>
-          <w:sz w:val="24"/>
-          <w:szCs w:val="24"/>
-        </w:rPr>
-        <w:t>. Кардридер для карт</w:t>
-      </w:r>
-      <w:r>
-        <w:rPr>
-          <w:rFonts w:cs="Times New Roman"/>
-          <w:sz w:val="24"/>
-          <w:szCs w:val="24"/>
-        </w:rPr>
-        <w:t xml:space="preserve"> </w:t>
-      </w:r>
-      <w:r>
-        <w:rPr>
-          <w:rFonts w:cs="Times New Roman"/>
-          <w:sz w:val="24"/>
-          <w:szCs w:val="24"/>
-        </w:rPr>
-        <w:t>№</w:t>
-      </w:r>
-      <w:r>
-        <w:rPr>
-          <w:rFonts w:cs="Times New Roman"/>
-          <w:sz w:val="24"/>
-          <w:szCs w:val="24"/>
-        </w:rPr>
-        <w:t>6</w:t>
-      </w:r>
-      <w:r>
-        <w:rPr>
-          <w:rFonts w:cs="Times New Roman"/>
-          <w:sz w:val="24"/>
-          <w:szCs w:val="24"/>
-        </w:rPr>
-        <w:t>, №</w:t>
-      </w:r>
-      <w:r>
-        <w:rPr>
-          <w:rFonts w:cs="Times New Roman"/>
-          <w:sz w:val="24"/>
-          <w:szCs w:val="24"/>
-        </w:rPr>
-        <w:t>7</w:t>
-      </w:r>
-      <w:r>
-        <w:rPr>
-          <w:rFonts w:cs="Times New Roman"/>
-          <w:sz w:val="24"/>
-          <w:szCs w:val="24"/>
-        </w:rPr>
-        <w:t>, №</w:t>
-      </w:r>
-      <w:r>
-        <w:rPr>
-          <w:rFonts w:cs="Times New Roman"/>
-          <w:sz w:val="24"/>
-          <w:szCs w:val="24"/>
-        </w:rPr>
-        <w:t>8</w:t>
-      </w:r>
-      <w:r>
-        <w:rPr>
-          <w:rFonts w:cs="Times New Roman"/>
-          <w:sz w:val="24"/>
-          <w:szCs w:val="24"/>
-        </w:rPr>
-        <w:t>.</w:t>
+        <w:t xml:space="preserve">Вариант 6. </w:t>
+      </w:r>
+      <w:proofErr w:type="spellStart"/>
+      <w:r>
+        <w:rPr>
+          <w:rFonts w:cs="Times New Roman"/>
+          <w:sz w:val="24"/>
+          <w:szCs w:val="24"/>
+        </w:rPr>
+        <w:t>Кардридер</w:t>
+      </w:r>
+      <w:proofErr w:type="spellEnd"/>
+      <w:r>
+        <w:rPr>
+          <w:rFonts w:cs="Times New Roman"/>
+          <w:sz w:val="24"/>
+          <w:szCs w:val="24"/>
+        </w:rPr>
+        <w:t xml:space="preserve"> для карт №6, №7, №8.</w:t>
       </w:r>
     </w:p>
     <w:p>
@@ -5082,87 +7370,25 @@
           <w:sz w:val="24"/>
           <w:szCs w:val="24"/>
         </w:rPr>
-        <w:t xml:space="preserve">Вариант </w:t>
-      </w:r>
-      <w:r>
-        <w:rPr>
-          <w:rFonts w:cs="Times New Roman"/>
-          <w:sz w:val="24"/>
-          <w:szCs w:val="24"/>
-        </w:rPr>
-        <w:t>7</w:t>
-      </w:r>
-      <w:r>
-        <w:rPr>
-          <w:rFonts w:cs="Times New Roman"/>
-          <w:sz w:val="24"/>
-          <w:szCs w:val="24"/>
-        </w:rPr>
-        <w:t>. Кардридер для карт</w:t>
-      </w:r>
-      <w:r>
-        <w:rPr>
-          <w:rFonts w:cs="Times New Roman"/>
-          <w:sz w:val="24"/>
-          <w:szCs w:val="24"/>
-        </w:rPr>
-        <w:t xml:space="preserve"> </w:t>
-      </w:r>
-      <w:r>
-        <w:rPr>
-          <w:rFonts w:cs="Times New Roman"/>
-          <w:sz w:val="24"/>
-          <w:szCs w:val="24"/>
-        </w:rPr>
-        <w:t>№</w:t>
-      </w:r>
-      <w:r>
-        <w:rPr>
-          <w:rFonts w:cs="Times New Roman"/>
-          <w:sz w:val="24"/>
-          <w:szCs w:val="24"/>
-        </w:rPr>
-        <w:t>7</w:t>
-      </w:r>
-      <w:r>
-        <w:rPr>
-          <w:rFonts w:cs="Times New Roman"/>
-          <w:sz w:val="24"/>
-          <w:szCs w:val="24"/>
-        </w:rPr>
-        <w:t>, №</w:t>
-      </w:r>
-      <w:r>
-        <w:rPr>
-          <w:rFonts w:cs="Times New Roman"/>
-          <w:sz w:val="24"/>
-          <w:szCs w:val="24"/>
-        </w:rPr>
-        <w:t>8</w:t>
-      </w:r>
-      <w:r>
-        <w:rPr>
-          <w:rFonts w:cs="Times New Roman"/>
-          <w:sz w:val="24"/>
-          <w:szCs w:val="24"/>
-        </w:rPr>
-        <w:t>, №</w:t>
-      </w:r>
-      <w:r>
-        <w:rPr>
-          <w:rFonts w:cs="Times New Roman"/>
-          <w:sz w:val="24"/>
-          <w:szCs w:val="24"/>
-        </w:rPr>
-        <w:t>9</w:t>
-      </w:r>
-      <w:r>
-        <w:rPr>
-          <w:rFonts w:cs="Times New Roman"/>
-          <w:sz w:val="24"/>
-          <w:szCs w:val="24"/>
-        </w:rPr>
-        <w:t>.</w:t>
+        <w:t xml:space="preserve">Вариант 7. </w:t>
+      </w:r>
+      <w:proofErr w:type="spellStart"/>
+      <w:r>
+        <w:rPr>
+          <w:rFonts w:cs="Times New Roman"/>
+          <w:sz w:val="24"/>
+          <w:szCs w:val="24"/>
+        </w:rPr>
+        <w:t>Кардридер</w:t>
+      </w:r>
+      <w:proofErr w:type="spellEnd"/>
+      <w:r>
+        <w:rPr>
+          <w:rFonts w:cs="Times New Roman"/>
+          <w:sz w:val="24"/>
+          <w:szCs w:val="24"/>
+        </w:rPr>
+        <w:t xml:space="preserve"> для карт №7, №8, №9.</w:t>
       </w:r>
     </w:p>
     <w:p>
@@ -5188,87 +7414,25 @@
           <w:sz w:val="24"/>
           <w:szCs w:val="24"/>
         </w:rPr>
-        <w:t xml:space="preserve">Вариант </w:t>
-      </w:r>
-      <w:r>
-        <w:rPr>
-          <w:rFonts w:cs="Times New Roman"/>
-          <w:sz w:val="24"/>
-          <w:szCs w:val="24"/>
-        </w:rPr>
-        <w:t>8</w:t>
-      </w:r>
-      <w:r>
-        <w:rPr>
-          <w:rFonts w:cs="Times New Roman"/>
-          <w:sz w:val="24"/>
-          <w:szCs w:val="24"/>
-        </w:rPr>
-        <w:t>. Кардридер для карт</w:t>
-      </w:r>
-      <w:r>
-        <w:rPr>
-          <w:rFonts w:cs="Times New Roman"/>
-          <w:sz w:val="24"/>
-          <w:szCs w:val="24"/>
-        </w:rPr>
-        <w:t xml:space="preserve"> </w:t>
-      </w:r>
-      <w:r>
-        <w:rPr>
-          <w:rFonts w:cs="Times New Roman"/>
-          <w:sz w:val="24"/>
-          <w:szCs w:val="24"/>
-        </w:rPr>
-        <w:t>№</w:t>
-      </w:r>
-      <w:r>
-        <w:rPr>
-          <w:rFonts w:cs="Times New Roman"/>
-          <w:sz w:val="24"/>
-          <w:szCs w:val="24"/>
-        </w:rPr>
-        <w:t>8</w:t>
-      </w:r>
-      <w:r>
-        <w:rPr>
-          <w:rFonts w:cs="Times New Roman"/>
-          <w:sz w:val="24"/>
-          <w:szCs w:val="24"/>
-        </w:rPr>
-        <w:t>, №</w:t>
-      </w:r>
-      <w:r>
-        <w:rPr>
-          <w:rFonts w:cs="Times New Roman"/>
-          <w:sz w:val="24"/>
-          <w:szCs w:val="24"/>
-        </w:rPr>
-        <w:t>9</w:t>
-      </w:r>
-      <w:r>
-        <w:rPr>
-          <w:rFonts w:cs="Times New Roman"/>
-          <w:sz w:val="24"/>
-          <w:szCs w:val="24"/>
-        </w:rPr>
-        <w:t>, №</w:t>
-      </w:r>
-      <w:r>
-        <w:rPr>
-          <w:rFonts w:cs="Times New Roman"/>
-          <w:sz w:val="24"/>
-          <w:szCs w:val="24"/>
-        </w:rPr>
-        <w:t>10</w:t>
-      </w:r>
-      <w:r>
-        <w:rPr>
-          <w:rFonts w:cs="Times New Roman"/>
-          <w:sz w:val="24"/>
-          <w:szCs w:val="24"/>
-        </w:rPr>
-        <w:t>.</w:t>
+        <w:t xml:space="preserve">Вариант 8. </w:t>
+      </w:r>
+      <w:proofErr w:type="spellStart"/>
+      <w:r>
+        <w:rPr>
+          <w:rFonts w:cs="Times New Roman"/>
+          <w:sz w:val="24"/>
+          <w:szCs w:val="24"/>
+        </w:rPr>
+        <w:t>Кардридер</w:t>
+      </w:r>
+      <w:proofErr w:type="spellEnd"/>
+      <w:r>
+        <w:rPr>
+          <w:rFonts w:cs="Times New Roman"/>
+          <w:sz w:val="24"/>
+          <w:szCs w:val="24"/>
+        </w:rPr>
+        <w:t xml:space="preserve"> для карт №8, №9, №10.</w:t>
       </w:r>
     </w:p>
     <w:p>
@@ -5294,87 +7458,25 @@
           <w:sz w:val="24"/>
           <w:szCs w:val="24"/>
         </w:rPr>
-        <w:t xml:space="preserve">Вариант </w:t>
-      </w:r>
-      <w:r>
-        <w:rPr>
-          <w:rFonts w:cs="Times New Roman"/>
-          <w:sz w:val="24"/>
-          <w:szCs w:val="24"/>
-        </w:rPr>
-        <w:t>9</w:t>
-      </w:r>
-      <w:r>
-        <w:rPr>
-          <w:rFonts w:cs="Times New Roman"/>
-          <w:sz w:val="24"/>
-          <w:szCs w:val="24"/>
-        </w:rPr>
-        <w:t>. Кардридер для карт</w:t>
-      </w:r>
-      <w:r>
-        <w:rPr>
-          <w:rFonts w:cs="Times New Roman"/>
-          <w:sz w:val="24"/>
-          <w:szCs w:val="24"/>
-        </w:rPr>
-        <w:t xml:space="preserve"> </w:t>
-      </w:r>
-      <w:r>
-        <w:rPr>
-          <w:rFonts w:cs="Times New Roman"/>
-          <w:sz w:val="24"/>
-          <w:szCs w:val="24"/>
-        </w:rPr>
-        <w:t>№</w:t>
-      </w:r>
-      <w:r>
-        <w:rPr>
-          <w:rFonts w:cs="Times New Roman"/>
-          <w:sz w:val="24"/>
-          <w:szCs w:val="24"/>
-        </w:rPr>
-        <w:t>9</w:t>
-      </w:r>
-      <w:r>
-        <w:rPr>
-          <w:rFonts w:cs="Times New Roman"/>
-          <w:sz w:val="24"/>
-          <w:szCs w:val="24"/>
-        </w:rPr>
-        <w:t>, №</w:t>
-      </w:r>
-      <w:r>
-        <w:rPr>
-          <w:rFonts w:cs="Times New Roman"/>
-          <w:sz w:val="24"/>
-          <w:szCs w:val="24"/>
-        </w:rPr>
-        <w:t>10</w:t>
-      </w:r>
-      <w:r>
-        <w:rPr>
-          <w:rFonts w:cs="Times New Roman"/>
-          <w:sz w:val="24"/>
-          <w:szCs w:val="24"/>
-        </w:rPr>
-        <w:t>, №</w:t>
-      </w:r>
-      <w:r>
-        <w:rPr>
-          <w:rFonts w:cs="Times New Roman"/>
-          <w:sz w:val="24"/>
-          <w:szCs w:val="24"/>
-        </w:rPr>
-        <w:t>11</w:t>
-      </w:r>
-      <w:r>
-        <w:rPr>
-          <w:rFonts w:cs="Times New Roman"/>
-          <w:sz w:val="24"/>
-          <w:szCs w:val="24"/>
-        </w:rPr>
-        <w:t>.</w:t>
+        <w:t xml:space="preserve">Вариант 9. </w:t>
+      </w:r>
+      <w:proofErr w:type="spellStart"/>
+      <w:r>
+        <w:rPr>
+          <w:rFonts w:cs="Times New Roman"/>
+          <w:sz w:val="24"/>
+          <w:szCs w:val="24"/>
+        </w:rPr>
+        <w:t>Кардридер</w:t>
+      </w:r>
+      <w:proofErr w:type="spellEnd"/>
+      <w:r>
+        <w:rPr>
+          <w:rFonts w:cs="Times New Roman"/>
+          <w:sz w:val="24"/>
+          <w:szCs w:val="24"/>
+        </w:rPr>
+        <w:t xml:space="preserve"> для карт №9, №10, №11.</w:t>
       </w:r>
     </w:p>
     <w:p>
@@ -5400,71 +7502,25 @@
           <w:sz w:val="24"/>
           <w:szCs w:val="24"/>
         </w:rPr>
-        <w:t xml:space="preserve">Вариант </w:t>
-      </w:r>
-      <w:r>
-        <w:rPr>
-          <w:rFonts w:cs="Times New Roman"/>
-          <w:sz w:val="24"/>
-          <w:szCs w:val="24"/>
-        </w:rPr>
-        <w:t>10</w:t>
-      </w:r>
-      <w:r>
-        <w:rPr>
-          <w:rFonts w:cs="Times New Roman"/>
-          <w:sz w:val="24"/>
-          <w:szCs w:val="24"/>
-        </w:rPr>
-        <w:t>. Кардридер для карт №1</w:t>
-      </w:r>
-      <w:r>
-        <w:rPr>
-          <w:rFonts w:cs="Times New Roman"/>
-          <w:sz w:val="24"/>
-          <w:szCs w:val="24"/>
-        </w:rPr>
-        <w:t>0</w:t>
-      </w:r>
-      <w:r>
-        <w:rPr>
-          <w:rFonts w:cs="Times New Roman"/>
-          <w:sz w:val="24"/>
-          <w:szCs w:val="24"/>
-        </w:rPr>
-        <w:t>, №1</w:t>
-      </w:r>
-      <w:r>
-        <w:rPr>
-          <w:rFonts w:cs="Times New Roman"/>
-          <w:sz w:val="24"/>
-          <w:szCs w:val="24"/>
-        </w:rPr>
-        <w:t>1</w:t>
-      </w:r>
-      <w:r>
-        <w:rPr>
-          <w:rFonts w:cs="Times New Roman"/>
-          <w:sz w:val="24"/>
-          <w:szCs w:val="24"/>
-        </w:rPr>
-        <w:t>, №1</w:t>
-      </w:r>
-      <w:r>
-        <w:rPr>
-          <w:rFonts w:cs="Times New Roman"/>
-          <w:sz w:val="24"/>
-          <w:szCs w:val="24"/>
-        </w:rPr>
-        <w:t>2</w:t>
-      </w:r>
-      <w:r>
-        <w:rPr>
-          <w:rFonts w:cs="Times New Roman"/>
-          <w:sz w:val="24"/>
-          <w:szCs w:val="24"/>
-        </w:rPr>
-        <w:t>.</w:t>
+        <w:t xml:space="preserve">Вариант 10. </w:t>
+      </w:r>
+      <w:proofErr w:type="spellStart"/>
+      <w:r>
+        <w:rPr>
+          <w:rFonts w:cs="Times New Roman"/>
+          <w:sz w:val="24"/>
+          <w:szCs w:val="24"/>
+        </w:rPr>
+        <w:t>Кардридер</w:t>
+      </w:r>
+      <w:proofErr w:type="spellEnd"/>
+      <w:r>
+        <w:rPr>
+          <w:rFonts w:cs="Times New Roman"/>
+          <w:sz w:val="24"/>
+          <w:szCs w:val="24"/>
+        </w:rPr>
+        <w:t xml:space="preserve"> для карт №10, №11, №12.</w:t>
       </w:r>
     </w:p>
     <w:p>
@@ -5490,71 +7546,25 @@
           <w:sz w:val="24"/>
           <w:szCs w:val="24"/>
         </w:rPr>
-        <w:t xml:space="preserve">Вариант </w:t>
-      </w:r>
-      <w:r>
-        <w:rPr>
-          <w:rFonts w:cs="Times New Roman"/>
-          <w:sz w:val="24"/>
-          <w:szCs w:val="24"/>
-        </w:rPr>
-        <w:t>11</w:t>
-      </w:r>
-      <w:r>
-        <w:rPr>
-          <w:rFonts w:cs="Times New Roman"/>
-          <w:sz w:val="24"/>
-          <w:szCs w:val="24"/>
-        </w:rPr>
-        <w:t>. Кардридер для карт №</w:t>
-      </w:r>
-      <w:r>
-        <w:rPr>
-          <w:rFonts w:cs="Times New Roman"/>
-          <w:sz w:val="24"/>
-          <w:szCs w:val="24"/>
-        </w:rPr>
-        <w:t>11</w:t>
-      </w:r>
-      <w:r>
-        <w:rPr>
-          <w:rFonts w:cs="Times New Roman"/>
-          <w:sz w:val="24"/>
-          <w:szCs w:val="24"/>
-        </w:rPr>
-        <w:t xml:space="preserve"> №1</w:t>
-      </w:r>
-      <w:r>
-        <w:rPr>
-          <w:rFonts w:cs="Times New Roman"/>
-          <w:sz w:val="24"/>
-          <w:szCs w:val="24"/>
-        </w:rPr>
-        <w:t>2</w:t>
-      </w:r>
-      <w:r>
-        <w:rPr>
-          <w:rFonts w:cs="Times New Roman"/>
-          <w:sz w:val="24"/>
-          <w:szCs w:val="24"/>
-        </w:rPr>
-        <w:t>, №1</w:t>
-      </w:r>
-      <w:r>
-        <w:rPr>
-          <w:rFonts w:cs="Times New Roman"/>
-          <w:sz w:val="24"/>
-          <w:szCs w:val="24"/>
-        </w:rPr>
-        <w:t>3</w:t>
-      </w:r>
-      <w:r>
-        <w:rPr>
-          <w:rFonts w:cs="Times New Roman"/>
-          <w:sz w:val="24"/>
-          <w:szCs w:val="24"/>
-        </w:rPr>
-        <w:t>.</w:t>
+        <w:t xml:space="preserve">Вариант 11. </w:t>
+      </w:r>
+      <w:proofErr w:type="spellStart"/>
+      <w:r>
+        <w:rPr>
+          <w:rFonts w:cs="Times New Roman"/>
+          <w:sz w:val="24"/>
+          <w:szCs w:val="24"/>
+        </w:rPr>
+        <w:t>Кардридер</w:t>
+      </w:r>
+      <w:proofErr w:type="spellEnd"/>
+      <w:r>
+        <w:rPr>
+          <w:rFonts w:cs="Times New Roman"/>
+          <w:sz w:val="24"/>
+          <w:szCs w:val="24"/>
+        </w:rPr>
+        <w:t xml:space="preserve"> для карт №11 №12, №13.</w:t>
       </w:r>
     </w:p>
     <w:p>
@@ -5596,7 +7606,25 @@
           <w:sz w:val="24"/>
           <w:szCs w:val="24"/>
         </w:rPr>
-        <w:t>. Кардридер для карт №1</w:t>
+        <w:t xml:space="preserve">. </w:t>
+      </w:r>
+      <w:proofErr w:type="spellStart"/>
+      <w:r>
+        <w:rPr>
+          <w:rFonts w:cs="Times New Roman"/>
+          <w:sz w:val="24"/>
+          <w:szCs w:val="24"/>
+        </w:rPr>
+        <w:t>Кардридер</w:t>
+      </w:r>
+      <w:proofErr w:type="spellEnd"/>
+      <w:r>
+        <w:rPr>
+          <w:rFonts w:cs="Times New Roman"/>
+          <w:sz w:val="24"/>
+          <w:szCs w:val="24"/>
+        </w:rPr>
+        <w:t xml:space="preserve"> для карт №1</w:t>
       </w:r>
       <w:r>
         <w:rPr>
@@ -5686,7 +7714,25 @@
           <w:sz w:val="24"/>
           <w:szCs w:val="24"/>
         </w:rPr>
-        <w:t>. Кардридер для карт №1</w:t>
+        <w:t xml:space="preserve">. </w:t>
+      </w:r>
+      <w:proofErr w:type="spellStart"/>
+      <w:r>
+        <w:rPr>
+          <w:rFonts w:cs="Times New Roman"/>
+          <w:sz w:val="24"/>
+          <w:szCs w:val="24"/>
+        </w:rPr>
+        <w:t>Кардридер</w:t>
+      </w:r>
+      <w:proofErr w:type="spellEnd"/>
+      <w:r>
+        <w:rPr>
+          <w:rFonts w:cs="Times New Roman"/>
+          <w:sz w:val="24"/>
+          <w:szCs w:val="24"/>
+        </w:rPr>
+        <w:t xml:space="preserve"> для карт №1</w:t>
       </w:r>
       <w:r>
         <w:rPr>
@@ -6003,6 +8049,22 @@
       <w:u w:val="single"/>
     </w:rPr>
   </w:style>
+  <w:style w:type="paragraph" w:customStyle="1" w:styleId="western">
+    <w:name w:val="western"/>
+    <w:basedOn w:val="a"/>
+    <w:rsid w:val="002F7AE4"/>
+    <w:pPr>
+      <w:spacing w:before="100" w:beforeAutospacing="1" w:after="119" w:line="240" w:lineRule="auto"/>
+      <w:ind w:firstLine="680"/>
+      <w:jc w:val="both"/>
+    </w:pPr>
+    <w:rPr>
+      <w:rFonts w:eastAsia="Times New Roman" w:cs="Times New Roman"/>
+      <w:sz w:val="24"/>
+      <w:szCs w:val="24"/>
+      <w:lang w:eastAsia="ru-RU"/>
+    </w:rPr>
+  </w:style>
 </w:styles>
 </file>
 
@@ -6251,6 +8313,22 @@
     <w:rPr>
       <w:color w:val="0000FF" w:themeColor="hyperlink"/>
       <w:u w:val="single"/>
+    </w:rPr>
+  </w:style>
+  <w:style w:type="paragraph" w:customStyle="1" w:styleId="western">
+    <w:name w:val="western"/>
+    <w:basedOn w:val="a"/>
+    <w:rsid w:val="002F7AE4"/>
+    <w:pPr>
+      <w:spacing w:before="100" w:beforeAutospacing="1" w:after="119" w:line="240" w:lineRule="auto"/>
+      <w:ind w:firstLine="680"/>
+      <w:jc w:val="both"/>
+    </w:pPr>
+    <w:rPr>
+      <w:rFonts w:eastAsia="Times New Roman" w:cs="Times New Roman"/>
+      <w:sz w:val="24"/>
+      <w:szCs w:val="24"/>
+      <w:lang w:eastAsia="ru-RU"/>
     </w:rPr>
   </w:style>
 </w:styles>

</xml_diff>